<commit_message>
Added to report and added analysis for plot and latency
</commit_message>
<xml_diff>
--- a/Project 1 Report.docx
+++ b/Project 1 Report.docx
@@ -113,11 +113,14 @@
       </w:r>
       <w:proofErr w:type="gramStart"/>
       <w:r>
-        <w:t>reads</w:t>
+        <w:t>read</w:t>
+      </w:r>
+      <w:r>
+        <w:t xml:space="preserve"> on</w:t>
       </w:r>
       <w:proofErr w:type="gramEnd"/>
       <w:r>
-        <w:t xml:space="preserve"> on primary carries out a full replication process for linearizability and on backups reads are carried out locally to achieve better performance.</w:t>
+        <w:t xml:space="preserve"> primary carries out a full replication process for linearizability and on backups reads are carried out locally to achieve better performance.</w:t>
       </w:r>
     </w:p>
     <w:p>
@@ -169,7 +172,7 @@
           <w:sz w:val="44"/>
           <w:szCs w:val="44"/>
         </w:rPr>
-        <w:t>Testing Results</w:t>
+        <w:t>Benchmarking</w:t>
       </w:r>
     </w:p>
     <w:p>
@@ -203,24 +206,57 @@
         <w:spacing w:after="0" w:line="240" w:lineRule="auto"/>
       </w:pPr>
       <w:r>
-        <w:t xml:space="preserve">Our test driver used randomized keys for writes and the reads chose a random key from the list of stored keys that have already been written. </w:t>
+        <w:t xml:space="preserve">Testing was done over 4 Azure VMs on a virtual network. 3 VMs were set up running </w:t>
+      </w:r>
+      <w:proofErr w:type="gramStart"/>
+      <w:r>
+        <w:t>linux-distributed.exe</w:t>
+      </w:r>
+      <w:proofErr w:type="gramEnd"/>
+      <w:r>
+        <w:t xml:space="preserve"> which was the compiled code for </w:t>
+      </w:r>
+      <w:proofErr w:type="spellStart"/>
+      <w:proofErr w:type="gramStart"/>
+      <w:r>
+        <w:t>actor.go</w:t>
+      </w:r>
+      <w:proofErr w:type="spellEnd"/>
+      <w:proofErr w:type="gramEnd"/>
+      <w:r>
+        <w:t xml:space="preserve">, </w:t>
+      </w:r>
+      <w:proofErr w:type="spellStart"/>
+      <w:proofErr w:type="gramStart"/>
+      <w:r>
+        <w:t>server.go</w:t>
+      </w:r>
+      <w:proofErr w:type="spellEnd"/>
+      <w:proofErr w:type="gramEnd"/>
+      <w:r>
+        <w:t xml:space="preserve">, and </w:t>
+      </w:r>
+      <w:proofErr w:type="spellStart"/>
+      <w:r>
+        <w:t>main.go</w:t>
+      </w:r>
+      <w:proofErr w:type="spellEnd"/>
+      <w:r>
+        <w:t>. These 3 VMs had state machines (actors) that connected to each other via RPC. The 4</w:t>
+      </w:r>
+      <w:r>
+        <w:rPr>
+          <w:vertAlign w:val="superscript"/>
+        </w:rPr>
+        <w:t>th</w:t>
+      </w:r>
+      <w:r>
+        <w:t xml:space="preserve"> VM was also on the virtual network but only communicated with the other 3 via HTTPs requests to the servers being run on each machine. (See 722_1P/README.md for more information on set up and running)</w:t>
       </w:r>
     </w:p>
     <w:p>
       <w:pPr>
         <w:pStyle w:val="ListParagraph"/>
-        <w:numPr>
-          <w:ilvl w:val="0"/>
-          <w:numId w:val="1"/>
-        </w:numPr>
-        <w:spacing w:after="0" w:line="240" w:lineRule="auto"/>
-      </w:pPr>
-      <w:r>
-        <w:t>These tests were done locally (can be seen in the command used to run the test) – this is the reason for fast times and high throughput</w:t>
-      </w:r>
-    </w:p>
-    <w:p>
-      <w:pPr>
         <w:spacing w:after="0" w:line="240" w:lineRule="auto"/>
       </w:pPr>
     </w:p>
@@ -234,240 +270,38 @@
           <w:szCs w:val="32"/>
         </w:rPr>
       </w:pPr>
-      <w:r>
+    </w:p>
+    <w:p>
+      <w:pPr>
+        <w:spacing w:after="0" w:line="240" w:lineRule="auto"/>
         <w:rPr>
           <w:b/>
           <w:bCs/>
           <w:sz w:val="32"/>
           <w:szCs w:val="32"/>
         </w:rPr>
-        <w:t>One client testing</w:t>
-      </w:r>
-      <w:r>
+      </w:pPr>
+    </w:p>
+    <w:p>
+      <w:pPr>
+        <w:spacing w:after="0" w:line="240" w:lineRule="auto"/>
         <w:rPr>
           <w:b/>
           <w:bCs/>
           <w:sz w:val="32"/>
           <w:szCs w:val="32"/>
         </w:rPr>
-        <w:t>:</w:t>
-      </w:r>
-    </w:p>
-    <w:p>
-      <w:pPr>
-        <w:spacing w:after="0" w:line="240" w:lineRule="auto"/>
-      </w:pPr>
-      <w:r>
-        <w:t>The default for one client testing was 10 bytes for values with a 60 second runtime. We’ll include the command we run and the results from each test:</w:t>
-      </w:r>
-    </w:p>
-    <w:p>
-      <w:pPr>
-        <w:spacing w:after="0" w:line="240" w:lineRule="auto"/>
-      </w:pPr>
-    </w:p>
-    <w:p>
-      <w:pPr>
-        <w:spacing w:after="0" w:line="240" w:lineRule="auto"/>
-      </w:pPr>
-      <w:r>
-        <w:lastRenderedPageBreak/>
-        <w:t>./linux-benchmark.exe -primary=10.0.0.4:8081 -backup1=10.0.0.5:8083 -backup2=10.0.0.6:8085 -</w:t>
-      </w:r>
-      <w:proofErr w:type="spellStart"/>
-      <w:r>
-        <w:t>rwratio</w:t>
-      </w:r>
-      <w:proofErr w:type="spellEnd"/>
-      <w:r>
-        <w:t>=0.5 -</w:t>
-      </w:r>
-      <w:proofErr w:type="spellStart"/>
-      <w:r>
-        <w:t>readfromlog</w:t>
-      </w:r>
-      <w:proofErr w:type="spellEnd"/>
-      <w:r>
-        <w:t>=0 -duration=60</w:t>
-      </w:r>
-    </w:p>
-    <w:p>
-      <w:pPr>
-        <w:spacing w:after="0" w:line="240" w:lineRule="auto"/>
-      </w:pPr>
-    </w:p>
-    <w:p>
-      <w:pPr>
-        <w:spacing w:after="0" w:line="240" w:lineRule="auto"/>
-        <w:rPr>
-          <w:b/>
-          <w:bCs/>
-        </w:rPr>
-      </w:pPr>
-      <w:r>
-        <w:rPr>
-          <w:b/>
-          <w:bCs/>
-        </w:rPr>
-        <w:t>Run 1:</w:t>
-      </w:r>
-    </w:p>
-    <w:p>
-      <w:pPr>
-        <w:spacing w:after="0" w:line="240" w:lineRule="auto"/>
-      </w:pPr>
-      <w:r>
-        <w:t>Total operations: 48233</w:t>
-      </w:r>
-    </w:p>
-    <w:p>
-      <w:pPr>
-        <w:spacing w:after="0" w:line="240" w:lineRule="auto"/>
-      </w:pPr>
-      <w:r>
-        <w:t>Duration: 60.10 seconds</w:t>
-      </w:r>
-    </w:p>
-    <w:p>
-      <w:pPr>
-        <w:spacing w:after="0" w:line="240" w:lineRule="auto"/>
-      </w:pPr>
-      <w:r>
-        <w:t>Throughput: 801.54 operations/sec</w:t>
-      </w:r>
-    </w:p>
-    <w:p>
-      <w:pPr>
-        <w:spacing w:after="0" w:line="240" w:lineRule="auto"/>
-      </w:pPr>
-    </w:p>
-    <w:p>
-      <w:pPr>
-        <w:spacing w:after="0" w:line="240" w:lineRule="auto"/>
-        <w:rPr>
-          <w:b/>
-          <w:bCs/>
-        </w:rPr>
-      </w:pPr>
-      <w:r>
-        <w:rPr>
-          <w:b/>
-          <w:bCs/>
-        </w:rPr>
-        <w:t>Run 2:</w:t>
-      </w:r>
-    </w:p>
-    <w:p>
-      <w:pPr>
-        <w:spacing w:after="0" w:line="240" w:lineRule="auto"/>
-      </w:pPr>
-      <w:r>
-        <w:t>Total Operations: 50842</w:t>
-      </w:r>
-    </w:p>
-    <w:p>
-      <w:pPr>
-        <w:spacing w:after="0" w:line="240" w:lineRule="auto"/>
-      </w:pPr>
-      <w:r>
-        <w:t>Duration: 60.10 seconds</w:t>
-      </w:r>
-    </w:p>
-    <w:p>
-      <w:pPr>
-        <w:spacing w:after="0" w:line="240" w:lineRule="auto"/>
-      </w:pPr>
-      <w:r>
-        <w:t>Throughput: 845.95 operations/sec</w:t>
-      </w:r>
-    </w:p>
-    <w:p>
-      <w:pPr>
-        <w:spacing w:after="0" w:line="240" w:lineRule="auto"/>
-      </w:pPr>
-    </w:p>
-    <w:p>
-      <w:pPr>
-        <w:spacing w:after="0" w:line="240" w:lineRule="auto"/>
-        <w:rPr>
-          <w:b/>
-          <w:bCs/>
-        </w:rPr>
-      </w:pPr>
-      <w:r>
-        <w:rPr>
-          <w:b/>
-          <w:bCs/>
-        </w:rPr>
-        <w:t>Run 3:</w:t>
-      </w:r>
-    </w:p>
-    <w:p>
-      <w:pPr>
-        <w:spacing w:after="0" w:line="240" w:lineRule="auto"/>
-      </w:pPr>
-      <w:r>
-        <w:t>Total Operations: 49691</w:t>
-      </w:r>
-    </w:p>
-    <w:p>
-      <w:pPr>
-        <w:spacing w:after="0" w:line="240" w:lineRule="auto"/>
-      </w:pPr>
-      <w:r>
-        <w:t>Duration: 60.10 seconds</w:t>
-      </w:r>
-    </w:p>
-    <w:p>
-      <w:pPr>
-        <w:spacing w:after="0" w:line="240" w:lineRule="auto"/>
-      </w:pPr>
-      <w:r>
-        <w:t xml:space="preserve">Throughput: </w:t>
-      </w:r>
-      <w:r>
-        <w:t>826.80 operations/second</w:t>
-      </w:r>
-    </w:p>
-    <w:p>
-      <w:pPr>
-        <w:spacing w:after="0" w:line="240" w:lineRule="auto"/>
-      </w:pPr>
-    </w:p>
-    <w:p>
-      <w:pPr>
-        <w:spacing w:after="0" w:line="240" w:lineRule="auto"/>
-      </w:pPr>
-      <w:r>
-        <w:t>The average throughput across the three tests came to 824.73 operations/second.</w:t>
-      </w:r>
-      <w:r>
-        <w:t xml:space="preserve"> There weren’t huge variations between the numbers in each of the tests, they were quite consistent. The CSV files for these tests reveal a </w:t>
-      </w:r>
-      <w:proofErr w:type="gramStart"/>
-      <w:r>
-        <w:t>cold-start</w:t>
-      </w:r>
-      <w:proofErr w:type="gramEnd"/>
-      <w:r>
-        <w:t>, with the first few operations taking far longer (around 30ms) and the operations after that dropping down to a consistent 1, 2, or 3ms.</w:t>
-      </w:r>
-    </w:p>
-    <w:p>
-      <w:pPr>
-        <w:spacing w:after="0" w:line="240" w:lineRule="auto"/>
-      </w:pPr>
-    </w:p>
-    <w:p>
-      <w:pPr>
-        <w:spacing w:after="0" w:line="240" w:lineRule="auto"/>
+      </w:pPr>
+      <w:r>
         <w:rPr>
           <w:b/>
           <w:bCs/>
           <w:sz w:val="32"/>
           <w:szCs w:val="32"/>
         </w:rPr>
-      </w:pPr>
+        <w:lastRenderedPageBreak/>
+        <w:t>One client testing</w:t>
+      </w:r>
       <w:r>
         <w:rPr>
           <w:b/>
@@ -475,17 +309,340 @@
           <w:sz w:val="32"/>
           <w:szCs w:val="32"/>
         </w:rPr>
-        <w:t xml:space="preserve">Two </w:t>
-      </w:r>
-      <w:r>
+        <w:t>:</w:t>
+      </w:r>
+    </w:p>
+    <w:p>
+      <w:pPr>
+        <w:spacing w:after="0" w:line="240" w:lineRule="auto"/>
+      </w:pPr>
+      <w:r>
+        <w:t>The default for one client testing was 10 bytes for values with a 60 second runtime. We’ll include the command we run and the results from each test:</w:t>
+      </w:r>
+    </w:p>
+    <w:p>
+      <w:pPr>
+        <w:spacing w:after="0" w:line="240" w:lineRule="auto"/>
+      </w:pPr>
+    </w:p>
+    <w:p>
+      <w:pPr>
+        <w:spacing w:after="0" w:line="240" w:lineRule="auto"/>
+      </w:pPr>
+      <w:r>
+        <w:t>./linux-benchmark.exe -primary=10.0.0.4:8081 -backup1=10.0.0.5:8083 -backup2=10.0.0.6:8085 -</w:t>
+      </w:r>
+      <w:proofErr w:type="spellStart"/>
+      <w:r>
+        <w:t>rwratio</w:t>
+      </w:r>
+      <w:proofErr w:type="spellEnd"/>
+      <w:r>
+        <w:t>=0.5 -</w:t>
+      </w:r>
+      <w:proofErr w:type="spellStart"/>
+      <w:r>
+        <w:t>readfromlog</w:t>
+      </w:r>
+      <w:proofErr w:type="spellEnd"/>
+      <w:r>
+        <w:t>=0 -duration=60</w:t>
+      </w:r>
+    </w:p>
+    <w:p>
+      <w:pPr>
+        <w:spacing w:after="0" w:line="240" w:lineRule="auto"/>
+      </w:pPr>
+    </w:p>
+    <w:p>
+      <w:pPr>
+        <w:spacing w:after="0" w:line="240" w:lineRule="auto"/>
+        <w:rPr>
+          <w:b/>
+          <w:bCs/>
+        </w:rPr>
+      </w:pPr>
+      <w:r>
+        <w:rPr>
+          <w:b/>
+          <w:bCs/>
+        </w:rPr>
+        <w:t>Run 1:</w:t>
+      </w:r>
+    </w:p>
+    <w:p>
+      <w:pPr>
+        <w:spacing w:after="0" w:line="240" w:lineRule="auto"/>
+      </w:pPr>
+      <w:r>
+        <w:t>Total operations: 48233</w:t>
+      </w:r>
+    </w:p>
+    <w:p>
+      <w:pPr>
+        <w:spacing w:after="0" w:line="240" w:lineRule="auto"/>
+      </w:pPr>
+      <w:r>
+        <w:t>Duration: 60.10 seconds</w:t>
+      </w:r>
+    </w:p>
+    <w:p>
+      <w:pPr>
+        <w:spacing w:after="0" w:line="240" w:lineRule="auto"/>
+      </w:pPr>
+      <w:r>
+        <w:t>Throughput: 801.54 operations/sec</w:t>
+      </w:r>
+    </w:p>
+    <w:p>
+      <w:pPr>
+        <w:spacing w:after="0" w:line="240" w:lineRule="auto"/>
+      </w:pPr>
+      <w:r>
+        <w:t xml:space="preserve">Average latency: 0.7066 </w:t>
+      </w:r>
+      <w:proofErr w:type="spellStart"/>
+      <w:r>
+        <w:t>ms</w:t>
+      </w:r>
+      <w:proofErr w:type="spellEnd"/>
+    </w:p>
+    <w:p>
+      <w:pPr>
+        <w:spacing w:after="0" w:line="240" w:lineRule="auto"/>
+      </w:pPr>
+      <w:r>
+        <w:t xml:space="preserve">99th percentile: 2.0000 </w:t>
+      </w:r>
+      <w:proofErr w:type="spellStart"/>
+      <w:r>
+        <w:t>ms</w:t>
+      </w:r>
+      <w:proofErr w:type="spellEnd"/>
+    </w:p>
+    <w:p>
+      <w:pPr>
+        <w:spacing w:after="0" w:line="240" w:lineRule="auto"/>
+      </w:pPr>
+      <w:r>
+        <w:t xml:space="preserve">99.999th percentile: 50.3885 </w:t>
+      </w:r>
+      <w:proofErr w:type="spellStart"/>
+      <w:r>
+        <w:t>ms</w:t>
+      </w:r>
+      <w:proofErr w:type="spellEnd"/>
+    </w:p>
+    <w:p>
+      <w:pPr>
+        <w:spacing w:after="0" w:line="240" w:lineRule="auto"/>
+        <w:rPr>
+          <w:b/>
+          <w:bCs/>
+        </w:rPr>
+      </w:pPr>
+      <w:r>
+        <w:rPr>
+          <w:b/>
+          <w:bCs/>
+        </w:rPr>
+        <w:t>Run 2:</w:t>
+      </w:r>
+    </w:p>
+    <w:p>
+      <w:pPr>
+        <w:spacing w:after="0" w:line="240" w:lineRule="auto"/>
+      </w:pPr>
+      <w:r>
+        <w:t>Total Operations: 50842</w:t>
+      </w:r>
+    </w:p>
+    <w:p>
+      <w:pPr>
+        <w:spacing w:after="0" w:line="240" w:lineRule="auto"/>
+      </w:pPr>
+      <w:r>
+        <w:t>Duration: 60.10 seconds</w:t>
+      </w:r>
+    </w:p>
+    <w:p>
+      <w:pPr>
+        <w:spacing w:after="0" w:line="240" w:lineRule="auto"/>
+      </w:pPr>
+      <w:r>
+        <w:t>Throughput: 845.95 operations/sec</w:t>
+      </w:r>
+    </w:p>
+    <w:p>
+      <w:pPr>
+        <w:spacing w:after="0" w:line="240" w:lineRule="auto"/>
+      </w:pPr>
+      <w:r>
+        <w:t xml:space="preserve">Average latency: 0.7066 </w:t>
+      </w:r>
+      <w:proofErr w:type="spellStart"/>
+      <w:r>
+        <w:t>ms</w:t>
+      </w:r>
+      <w:proofErr w:type="spellEnd"/>
+    </w:p>
+    <w:p>
+      <w:pPr>
+        <w:spacing w:after="0" w:line="240" w:lineRule="auto"/>
+      </w:pPr>
+      <w:r>
+        <w:t xml:space="preserve">99th percentile: 2.0000 </w:t>
+      </w:r>
+      <w:proofErr w:type="spellStart"/>
+      <w:r>
+        <w:t>ms</w:t>
+      </w:r>
+      <w:proofErr w:type="spellEnd"/>
+    </w:p>
+    <w:p>
+      <w:pPr>
+        <w:spacing w:after="0" w:line="240" w:lineRule="auto"/>
+      </w:pPr>
+      <w:r>
+        <w:t xml:space="preserve">99.999th percentile: 50.3885 </w:t>
+      </w:r>
+      <w:proofErr w:type="spellStart"/>
+      <w:r>
+        <w:t>ms</w:t>
+      </w:r>
+      <w:proofErr w:type="spellEnd"/>
+    </w:p>
+    <w:p>
+      <w:pPr>
+        <w:spacing w:after="0" w:line="240" w:lineRule="auto"/>
+        <w:rPr>
+          <w:b/>
+          <w:bCs/>
+        </w:rPr>
+      </w:pPr>
+      <w:r>
+        <w:rPr>
+          <w:b/>
+          <w:bCs/>
+        </w:rPr>
+        <w:t>Run 3:</w:t>
+      </w:r>
+    </w:p>
+    <w:p>
+      <w:pPr>
+        <w:spacing w:after="0" w:line="240" w:lineRule="auto"/>
+      </w:pPr>
+      <w:r>
+        <w:t>Total Operations: 49691</w:t>
+      </w:r>
+    </w:p>
+    <w:p>
+      <w:pPr>
+        <w:spacing w:after="0" w:line="240" w:lineRule="auto"/>
+      </w:pPr>
+      <w:r>
+        <w:t>Duration: 60.10 seconds</w:t>
+      </w:r>
+    </w:p>
+    <w:p>
+      <w:pPr>
+        <w:spacing w:after="0" w:line="240" w:lineRule="auto"/>
+      </w:pPr>
+      <w:r>
+        <w:t xml:space="preserve">Throughput: </w:t>
+      </w:r>
+      <w:r>
+        <w:t>826.80 operations/second</w:t>
+      </w:r>
+    </w:p>
+    <w:p>
+      <w:pPr>
+        <w:spacing w:after="0" w:line="240" w:lineRule="auto"/>
+      </w:pPr>
+      <w:r>
+        <w:t xml:space="preserve">Average latency: 0.6652 </w:t>
+      </w:r>
+      <w:proofErr w:type="spellStart"/>
+      <w:r>
+        <w:t>ms</w:t>
+      </w:r>
+      <w:proofErr w:type="spellEnd"/>
+    </w:p>
+    <w:p>
+      <w:pPr>
+        <w:spacing w:after="0" w:line="240" w:lineRule="auto"/>
+      </w:pPr>
+      <w:r>
+        <w:t xml:space="preserve">99th percentile: 2.0000 </w:t>
+      </w:r>
+      <w:proofErr w:type="spellStart"/>
+      <w:r>
+        <w:t>ms</w:t>
+      </w:r>
+      <w:proofErr w:type="spellEnd"/>
+    </w:p>
+    <w:p>
+      <w:pPr>
+        <w:spacing w:after="0" w:line="240" w:lineRule="auto"/>
+      </w:pPr>
+      <w:r>
+        <w:t xml:space="preserve">99.999th percentile: 30.5462 </w:t>
+      </w:r>
+      <w:proofErr w:type="spellStart"/>
+      <w:r>
+        <w:t>ms</w:t>
+      </w:r>
+      <w:proofErr w:type="spellEnd"/>
+    </w:p>
+    <w:p>
+      <w:pPr>
+        <w:spacing w:after="0" w:line="240" w:lineRule="auto"/>
+        <w:rPr>
+          <w:b/>
+          <w:bCs/>
+        </w:rPr>
+      </w:pPr>
+      <w:r>
+        <w:rPr>
+          <w:b/>
+          <w:bCs/>
+        </w:rPr>
+        <w:t xml:space="preserve">Analysis: </w:t>
+      </w:r>
+    </w:p>
+    <w:p>
+      <w:pPr>
+        <w:spacing w:after="0" w:line="240" w:lineRule="auto"/>
+        <w:ind w:firstLine="720"/>
+      </w:pPr>
+      <w:r>
+        <w:t>The average throughput across the three tests came to 824.73 operations/second.</w:t>
+      </w:r>
+      <w:r>
+        <w:t xml:space="preserve"> There weren’t huge variations between the numbers in each of the tests, they were quite consistent. The CSV files for these tests reveal a </w:t>
+      </w:r>
+      <w:r>
+        <w:t>cold start</w:t>
+      </w:r>
+      <w:r>
+        <w:t>, with the first few operations taking far longer (around 30ms) and the operations after that dropping down to a consistent 1, 2, or 3ms.</w:t>
+      </w:r>
+    </w:p>
+    <w:p>
+      <w:pPr>
+        <w:spacing w:after="0" w:line="240" w:lineRule="auto"/>
+      </w:pPr>
+    </w:p>
+    <w:p>
+      <w:pPr>
+        <w:spacing w:after="0" w:line="240" w:lineRule="auto"/>
         <w:rPr>
           <w:b/>
           <w:bCs/>
           <w:sz w:val="32"/>
           <w:szCs w:val="32"/>
         </w:rPr>
-        <w:t>client testing</w:t>
-      </w:r>
+      </w:pPr>
       <w:r>
         <w:rPr>
           <w:b/>
@@ -493,273 +650,17 @@
           <w:sz w:val="32"/>
           <w:szCs w:val="32"/>
         </w:rPr>
-        <w:t>:</w:t>
-      </w:r>
-    </w:p>
-    <w:p>
-      <w:pPr>
-        <w:spacing w:after="0" w:line="240" w:lineRule="auto"/>
-      </w:pPr>
-      <w:r>
-        <w:t>The default for two client testing was 10 bytes for values with a 60 second runtime. We’ll include the command we run and the results from each test:</w:t>
-      </w:r>
-    </w:p>
-    <w:p>
-      <w:pPr>
-        <w:spacing w:after="0" w:line="240" w:lineRule="auto"/>
-      </w:pPr>
-    </w:p>
-    <w:p>
-      <w:pPr>
-        <w:spacing w:after="0" w:line="240" w:lineRule="auto"/>
-      </w:pPr>
-      <w:r>
-        <w:t>./linux-benchmark.exe -primary=10.0.0.4:8081 -backup1=10.0.0.5:8083 -backup2=10.0.0.6:8085 -</w:t>
-      </w:r>
-      <w:proofErr w:type="spellStart"/>
-      <w:r>
-        <w:t>rwratio</w:t>
-      </w:r>
-      <w:proofErr w:type="spellEnd"/>
-      <w:r>
-        <w:t>=0.5 -</w:t>
-      </w:r>
-      <w:proofErr w:type="spellStart"/>
-      <w:r>
-        <w:t>readfromlog</w:t>
-      </w:r>
-      <w:proofErr w:type="spellEnd"/>
-      <w:r>
-        <w:t>=0 -duration=60 -clients=2</w:t>
-      </w:r>
-    </w:p>
-    <w:p>
-      <w:pPr>
-        <w:spacing w:after="0" w:line="240" w:lineRule="auto"/>
-      </w:pPr>
-    </w:p>
-    <w:p>
-      <w:pPr>
-        <w:spacing w:after="0" w:line="240" w:lineRule="auto"/>
-        <w:rPr>
-          <w:b/>
-          <w:bCs/>
-        </w:rPr>
-      </w:pPr>
-      <w:r>
-        <w:rPr>
-          <w:b/>
-          <w:bCs/>
-        </w:rPr>
-        <w:t>Run 1:</w:t>
-      </w:r>
-    </w:p>
-    <w:p>
-      <w:pPr>
-        <w:spacing w:after="0" w:line="240" w:lineRule="auto"/>
-      </w:pPr>
-      <w:r>
-        <w:t>Tot</w:t>
-      </w:r>
-      <w:r>
-        <w:t>a</w:t>
-      </w:r>
-      <w:r>
-        <w:t>l operations: 90124</w:t>
-      </w:r>
-    </w:p>
-    <w:p>
-      <w:pPr>
-        <w:spacing w:after="0" w:line="240" w:lineRule="auto"/>
-      </w:pPr>
-      <w:r>
-        <w:t>Duration: 60.10 Seconds</w:t>
-      </w:r>
-    </w:p>
-    <w:p>
-      <w:pPr>
-        <w:spacing w:after="0" w:line="240" w:lineRule="auto"/>
-      </w:pPr>
-      <w:r>
-        <w:t>Throughput: 1499.55 ops/sec</w:t>
-      </w:r>
-    </w:p>
-    <w:p>
-      <w:pPr>
-        <w:spacing w:after="0" w:line="240" w:lineRule="auto"/>
-      </w:pPr>
-    </w:p>
-    <w:p>
-      <w:pPr>
-        <w:spacing w:after="0" w:line="240" w:lineRule="auto"/>
-        <w:rPr>
-          <w:b/>
-          <w:bCs/>
-        </w:rPr>
-      </w:pPr>
-      <w:r>
-        <w:rPr>
-          <w:b/>
-          <w:bCs/>
-        </w:rPr>
-        <w:t>Run 2:</w:t>
-      </w:r>
-    </w:p>
-    <w:p>
-      <w:pPr>
-        <w:spacing w:after="0" w:line="240" w:lineRule="auto"/>
-      </w:pPr>
-      <w:r>
-        <w:t>Total operations:70752</w:t>
-      </w:r>
-    </w:p>
-    <w:p>
-      <w:pPr>
-        <w:spacing w:after="0" w:line="240" w:lineRule="auto"/>
-      </w:pPr>
-      <w:r>
-        <w:t>Duration: 60.10 Seconds</w:t>
-      </w:r>
-    </w:p>
-    <w:p>
-      <w:pPr>
-        <w:spacing w:after="0" w:line="240" w:lineRule="auto"/>
-      </w:pPr>
-      <w:r>
-        <w:t>Throughput: 1177.23 ops/sec</w:t>
-      </w:r>
-    </w:p>
-    <w:p>
-      <w:pPr>
-        <w:spacing w:after="0" w:line="240" w:lineRule="auto"/>
-      </w:pPr>
-      <w:r>
-        <w:t>Note: Noticeable jitters in the print log for a couple seconds</w:t>
-      </w:r>
-    </w:p>
-    <w:p>
-      <w:pPr>
-        <w:spacing w:after="0" w:line="240" w:lineRule="auto"/>
-      </w:pPr>
-    </w:p>
-    <w:p>
-      <w:pPr>
-        <w:spacing w:after="0" w:line="240" w:lineRule="auto"/>
-        <w:rPr>
-          <w:b/>
-          <w:bCs/>
-        </w:rPr>
-      </w:pPr>
-    </w:p>
-    <w:p>
-      <w:pPr>
-        <w:spacing w:after="0" w:line="240" w:lineRule="auto"/>
-        <w:rPr>
-          <w:b/>
-          <w:bCs/>
-        </w:rPr>
-      </w:pPr>
-      <w:r>
-        <w:rPr>
-          <w:b/>
-          <w:bCs/>
-        </w:rPr>
-        <w:lastRenderedPageBreak/>
-        <w:t>Run 3:</w:t>
-      </w:r>
-    </w:p>
-    <w:p>
-      <w:pPr>
-        <w:spacing w:after="0" w:line="240" w:lineRule="auto"/>
-      </w:pPr>
-      <w:r>
-        <w:t>Total operations: 60435</w:t>
-      </w:r>
-    </w:p>
-    <w:p>
-      <w:pPr>
-        <w:spacing w:after="0" w:line="240" w:lineRule="auto"/>
-      </w:pPr>
-      <w:r>
-        <w:t>Duration: 75.95 Seconds</w:t>
-      </w:r>
-    </w:p>
-    <w:p>
-      <w:pPr>
-        <w:spacing w:after="0" w:line="240" w:lineRule="auto"/>
-      </w:pPr>
-      <w:r>
-        <w:t>Throughput: 795.73 ops/sec</w:t>
-      </w:r>
-    </w:p>
-    <w:p>
-      <w:pPr>
-        <w:spacing w:after="0" w:line="240" w:lineRule="auto"/>
-      </w:pPr>
-      <w:r>
-        <w:t>Note: Significant pause near the end of duration and Request timeout error logged in primary</w:t>
-      </w:r>
-    </w:p>
-    <w:p>
-      <w:pPr>
-        <w:spacing w:after="0" w:line="240" w:lineRule="auto"/>
-      </w:pPr>
-    </w:p>
-    <w:p>
-      <w:pPr>
-        <w:spacing w:after="0" w:line="240" w:lineRule="auto"/>
-        <w:rPr>
-          <w:b/>
-          <w:bCs/>
-        </w:rPr>
-      </w:pPr>
-      <w:r>
-        <w:rPr>
-          <w:b/>
-          <w:bCs/>
-        </w:rPr>
-        <w:t>Run 4:</w:t>
-      </w:r>
-    </w:p>
-    <w:p>
-      <w:pPr>
-        <w:spacing w:after="0" w:line="240" w:lineRule="auto"/>
-      </w:pPr>
-      <w:r>
-        <w:t>Total operations: 90691</w:t>
-      </w:r>
-    </w:p>
-    <w:p>
-      <w:pPr>
-        <w:spacing w:after="0" w:line="240" w:lineRule="auto"/>
-      </w:pPr>
-      <w:r>
-        <w:t xml:space="preserve"> Duration: 60.10 Seconds</w:t>
-      </w:r>
-    </w:p>
-    <w:p>
-      <w:pPr>
-        <w:spacing w:after="0" w:line="240" w:lineRule="auto"/>
-      </w:pPr>
-      <w:r>
-        <w:t xml:space="preserve"> Throughput: 1508.98 ops/sec</w:t>
-      </w:r>
-    </w:p>
-    <w:p>
-      <w:pPr>
-        <w:spacing w:after="0" w:line="240" w:lineRule="auto"/>
-      </w:pPr>
-    </w:p>
-    <w:p>
-      <w:pPr>
-        <w:spacing w:after="0" w:line="240" w:lineRule="auto"/>
+        <w:t xml:space="preserve">Two </w:t>
+      </w:r>
+      <w:r>
         <w:rPr>
           <w:b/>
           <w:bCs/>
           <w:sz w:val="32"/>
           <w:szCs w:val="32"/>
         </w:rPr>
-      </w:pPr>
+        <w:t>client testing</w:t>
+      </w:r>
       <w:r>
         <w:rPr>
           <w:b/>
@@ -767,17 +668,471 @@
           <w:sz w:val="32"/>
           <w:szCs w:val="32"/>
         </w:rPr>
-        <w:t xml:space="preserve">Three </w:t>
-      </w:r>
-      <w:r>
+        <w:t>:</w:t>
+      </w:r>
+    </w:p>
+    <w:p>
+      <w:pPr>
+        <w:spacing w:after="0" w:line="240" w:lineRule="auto"/>
+      </w:pPr>
+      <w:r>
+        <w:t>The default for two client testing was 10 bytes for values with a 60 second runtime. We’ll include the command we run and the results from each test:</w:t>
+      </w:r>
+    </w:p>
+    <w:p>
+      <w:pPr>
+        <w:spacing w:after="0" w:line="240" w:lineRule="auto"/>
+      </w:pPr>
+    </w:p>
+    <w:p>
+      <w:pPr>
+        <w:spacing w:after="0" w:line="240" w:lineRule="auto"/>
+      </w:pPr>
+      <w:r>
+        <w:t>./linux-benchmark.exe -primary=10.0.0.4:8081 -backup1=10.0.0.5:8083 -backup2=10.0.0.6:8085 -</w:t>
+      </w:r>
+      <w:proofErr w:type="spellStart"/>
+      <w:r>
+        <w:t>rwratio</w:t>
+      </w:r>
+      <w:proofErr w:type="spellEnd"/>
+      <w:r>
+        <w:t>=0.5 -</w:t>
+      </w:r>
+      <w:proofErr w:type="spellStart"/>
+      <w:r>
+        <w:t>readfromlog</w:t>
+      </w:r>
+      <w:proofErr w:type="spellEnd"/>
+      <w:r>
+        <w:t>=0 -duration=60 -clients=2</w:t>
+      </w:r>
+    </w:p>
+    <w:p>
+      <w:pPr>
+        <w:spacing w:after="0" w:line="240" w:lineRule="auto"/>
+      </w:pPr>
+    </w:p>
+    <w:p>
+      <w:pPr>
+        <w:spacing w:after="0" w:line="240" w:lineRule="auto"/>
+        <w:rPr>
+          <w:b/>
+          <w:bCs/>
+        </w:rPr>
+      </w:pPr>
+    </w:p>
+    <w:p>
+      <w:pPr>
+        <w:spacing w:after="0" w:line="240" w:lineRule="auto"/>
+        <w:rPr>
+          <w:b/>
+          <w:bCs/>
+        </w:rPr>
+      </w:pPr>
+      <w:r>
+        <w:rPr>
+          <w:b/>
+          <w:bCs/>
+        </w:rPr>
+        <w:lastRenderedPageBreak/>
+        <w:t>Run 1:</w:t>
+      </w:r>
+    </w:p>
+    <w:p>
+      <w:pPr>
+        <w:spacing w:after="0" w:line="240" w:lineRule="auto"/>
+      </w:pPr>
+      <w:r>
+        <w:t>Tot</w:t>
+      </w:r>
+      <w:r>
+        <w:t>a</w:t>
+      </w:r>
+      <w:r>
+        <w:t>l operations: 90124</w:t>
+      </w:r>
+    </w:p>
+    <w:p>
+      <w:pPr>
+        <w:spacing w:after="0" w:line="240" w:lineRule="auto"/>
+      </w:pPr>
+      <w:r>
+        <w:t>Duration: 60.10 Seconds</w:t>
+      </w:r>
+    </w:p>
+    <w:p>
+      <w:pPr>
+        <w:spacing w:after="0" w:line="240" w:lineRule="auto"/>
+      </w:pPr>
+      <w:r>
+        <w:t>Throughput: 1499.55 ops/sec</w:t>
+      </w:r>
+    </w:p>
+    <w:p>
+      <w:pPr>
+        <w:spacing w:after="0" w:line="240" w:lineRule="auto"/>
+      </w:pPr>
+      <w:r>
+        <w:t xml:space="preserve">Average latency: 0.8668 </w:t>
+      </w:r>
+      <w:proofErr w:type="spellStart"/>
+      <w:r>
+        <w:t>ms</w:t>
+      </w:r>
+      <w:proofErr w:type="spellEnd"/>
+    </w:p>
+    <w:p>
+      <w:pPr>
+        <w:spacing w:after="0" w:line="240" w:lineRule="auto"/>
+      </w:pPr>
+      <w:r>
+        <w:t xml:space="preserve">99th percentile: 2.0000 </w:t>
+      </w:r>
+      <w:proofErr w:type="spellStart"/>
+      <w:r>
+        <w:t>ms</w:t>
+      </w:r>
+      <w:proofErr w:type="spellEnd"/>
+    </w:p>
+    <w:p>
+      <w:pPr>
+        <w:spacing w:after="0" w:line="240" w:lineRule="auto"/>
+      </w:pPr>
+      <w:r>
+        <w:t xml:space="preserve">99.999th percentile: 22.0987 </w:t>
+      </w:r>
+      <w:proofErr w:type="spellStart"/>
+      <w:r>
+        <w:t>ms</w:t>
+      </w:r>
+      <w:proofErr w:type="spellEnd"/>
+    </w:p>
+    <w:p>
+      <w:pPr>
+        <w:spacing w:after="0" w:line="240" w:lineRule="auto"/>
+        <w:rPr>
+          <w:b/>
+          <w:bCs/>
+        </w:rPr>
+      </w:pPr>
+      <w:r>
+        <w:rPr>
+          <w:b/>
+          <w:bCs/>
+        </w:rPr>
+        <w:t>Run 2:</w:t>
+      </w:r>
+    </w:p>
+    <w:p>
+      <w:pPr>
+        <w:spacing w:after="0" w:line="240" w:lineRule="auto"/>
+      </w:pPr>
+      <w:r>
+        <w:t>Total operations:70752</w:t>
+      </w:r>
+    </w:p>
+    <w:p>
+      <w:pPr>
+        <w:spacing w:after="0" w:line="240" w:lineRule="auto"/>
+      </w:pPr>
+      <w:r>
+        <w:t>Duration: 60.10 Seconds</w:t>
+      </w:r>
+    </w:p>
+    <w:p>
+      <w:pPr>
+        <w:spacing w:after="0" w:line="240" w:lineRule="auto"/>
+      </w:pPr>
+      <w:r>
+        <w:t>Throughput: 1177.23 ops/sec</w:t>
+      </w:r>
+    </w:p>
+    <w:p>
+      <w:pPr>
+        <w:spacing w:after="0" w:line="240" w:lineRule="auto"/>
+      </w:pPr>
+      <w:r>
+        <w:t xml:space="preserve">Average latency: 1.2031 </w:t>
+      </w:r>
+      <w:proofErr w:type="spellStart"/>
+      <w:r>
+        <w:t>ms</w:t>
+      </w:r>
+      <w:proofErr w:type="spellEnd"/>
+    </w:p>
+    <w:p>
+      <w:pPr>
+        <w:spacing w:after="0" w:line="240" w:lineRule="auto"/>
+      </w:pPr>
+      <w:r>
+        <w:t xml:space="preserve">99th percentile: 2.0000 </w:t>
+      </w:r>
+      <w:proofErr w:type="spellStart"/>
+      <w:r>
+        <w:t>ms</w:t>
+      </w:r>
+      <w:proofErr w:type="spellEnd"/>
+    </w:p>
+    <w:p>
+      <w:pPr>
+        <w:spacing w:after="0" w:line="240" w:lineRule="auto"/>
+      </w:pPr>
+      <w:r>
+        <w:t xml:space="preserve">99.999th percentile: 38768.2506 </w:t>
+      </w:r>
+      <w:proofErr w:type="spellStart"/>
+      <w:r>
+        <w:t>ms</w:t>
+      </w:r>
+      <w:proofErr w:type="spellEnd"/>
+    </w:p>
+    <w:p>
+      <w:pPr>
+        <w:spacing w:after="0" w:line="240" w:lineRule="auto"/>
+      </w:pPr>
+      <w:r>
+        <w:t>Note: Noticeable jitters in the print log for a couple seconds</w:t>
+      </w:r>
+    </w:p>
+    <w:p>
+      <w:pPr>
+        <w:spacing w:after="0" w:line="240" w:lineRule="auto"/>
+        <w:rPr>
+          <w:b/>
+          <w:bCs/>
+        </w:rPr>
+      </w:pPr>
+      <w:r>
+        <w:rPr>
+          <w:b/>
+          <w:bCs/>
+        </w:rPr>
+        <w:t>Run 3:</w:t>
+      </w:r>
+    </w:p>
+    <w:p>
+      <w:pPr>
+        <w:spacing w:after="0" w:line="240" w:lineRule="auto"/>
+      </w:pPr>
+      <w:r>
+        <w:t>Total operations: 60435</w:t>
+      </w:r>
+    </w:p>
+    <w:p>
+      <w:pPr>
+        <w:spacing w:after="0" w:line="240" w:lineRule="auto"/>
+      </w:pPr>
+      <w:r>
+        <w:t>Duration: 75.95 Seconds</w:t>
+      </w:r>
+    </w:p>
+    <w:p>
+      <w:pPr>
+        <w:spacing w:after="0" w:line="240" w:lineRule="auto"/>
+      </w:pPr>
+      <w:r>
+        <w:t>Throughput: 795.73 ops/sec</w:t>
+      </w:r>
+    </w:p>
+    <w:p>
+      <w:pPr>
+        <w:spacing w:after="0" w:line="240" w:lineRule="auto"/>
+      </w:pPr>
+      <w:r>
+        <w:t xml:space="preserve">Average latency: 1.7400 </w:t>
+      </w:r>
+      <w:proofErr w:type="spellStart"/>
+      <w:r>
+        <w:t>ms</w:t>
+      </w:r>
+      <w:proofErr w:type="spellEnd"/>
+    </w:p>
+    <w:p>
+      <w:pPr>
+        <w:spacing w:after="0" w:line="240" w:lineRule="auto"/>
+      </w:pPr>
+      <w:r>
+        <w:t xml:space="preserve">99th percentile: 2.0000 </w:t>
+      </w:r>
+      <w:proofErr w:type="spellStart"/>
+      <w:r>
+        <w:t>ms</w:t>
+      </w:r>
+      <w:proofErr w:type="spellEnd"/>
+    </w:p>
+    <w:p>
+      <w:pPr>
+        <w:spacing w:after="0" w:line="240" w:lineRule="auto"/>
+      </w:pPr>
+      <w:r>
+        <w:t xml:space="preserve">99.999th percentile: 30011.1651 </w:t>
+      </w:r>
+      <w:proofErr w:type="spellStart"/>
+      <w:r>
+        <w:t>ms</w:t>
+      </w:r>
+      <w:proofErr w:type="spellEnd"/>
+    </w:p>
+    <w:p>
+      <w:pPr>
+        <w:spacing w:after="0" w:line="240" w:lineRule="auto"/>
+      </w:pPr>
+      <w:r>
+        <w:t>Note: Significant pause near the end of duration and Request timeout error logged in primary</w:t>
+      </w:r>
+    </w:p>
+    <w:p>
+      <w:pPr>
+        <w:spacing w:after="0" w:line="240" w:lineRule="auto"/>
+        <w:rPr>
+          <w:b/>
+          <w:bCs/>
+        </w:rPr>
+      </w:pPr>
+      <w:r>
+        <w:rPr>
+          <w:b/>
+          <w:bCs/>
+        </w:rPr>
+        <w:t>Run 4:</w:t>
+      </w:r>
+    </w:p>
+    <w:p>
+      <w:pPr>
+        <w:spacing w:after="0" w:line="240" w:lineRule="auto"/>
+      </w:pPr>
+      <w:r>
+        <w:t>Total operations: 90691</w:t>
+      </w:r>
+    </w:p>
+    <w:p>
+      <w:pPr>
+        <w:spacing w:after="0" w:line="240" w:lineRule="auto"/>
+      </w:pPr>
+      <w:r>
+        <w:t xml:space="preserve"> Duration: 60.10 Seconds</w:t>
+      </w:r>
+    </w:p>
+    <w:p>
+      <w:pPr>
+        <w:spacing w:after="0" w:line="240" w:lineRule="auto"/>
+      </w:pPr>
+      <w:r>
+        <w:t xml:space="preserve"> Throughput: 1508.98 ops/sec</w:t>
+      </w:r>
+    </w:p>
+    <w:p>
+      <w:pPr>
+        <w:spacing w:after="0" w:line="240" w:lineRule="auto"/>
+      </w:pPr>
+      <w:r>
+        <w:t xml:space="preserve">  Average latency: 1.7400 </w:t>
+      </w:r>
+      <w:proofErr w:type="spellStart"/>
+      <w:r>
+        <w:t>ms</w:t>
+      </w:r>
+      <w:proofErr w:type="spellEnd"/>
+    </w:p>
+    <w:p>
+      <w:pPr>
+        <w:spacing w:after="0" w:line="240" w:lineRule="auto"/>
+      </w:pPr>
+      <w:r>
+        <w:t xml:space="preserve">  99th percentile: 2.0000 </w:t>
+      </w:r>
+      <w:proofErr w:type="spellStart"/>
+      <w:r>
+        <w:t>ms</w:t>
+      </w:r>
+      <w:proofErr w:type="spellEnd"/>
+    </w:p>
+    <w:p>
+      <w:pPr>
+        <w:spacing w:after="0" w:line="240" w:lineRule="auto"/>
+      </w:pPr>
+      <w:r>
+        <w:t xml:space="preserve">  99.999th percentile: 30011.1651 </w:t>
+      </w:r>
+      <w:proofErr w:type="spellStart"/>
+      <w:r>
+        <w:t>ms</w:t>
+      </w:r>
+      <w:proofErr w:type="spellEnd"/>
+    </w:p>
+    <w:p>
+      <w:pPr>
+        <w:spacing w:after="0" w:line="240" w:lineRule="auto"/>
+      </w:pPr>
+    </w:p>
+    <w:p>
+      <w:pPr>
+        <w:spacing w:after="0" w:line="240" w:lineRule="auto"/>
+        <w:rPr>
+          <w:b/>
+          <w:bCs/>
+        </w:rPr>
+      </w:pPr>
+      <w:r>
+        <w:rPr>
+          <w:b/>
+          <w:bCs/>
+        </w:rPr>
+        <w:t xml:space="preserve">Analysis: </w:t>
+      </w:r>
+    </w:p>
+    <w:p>
+      <w:pPr>
+        <w:spacing w:after="0" w:line="240" w:lineRule="auto"/>
+      </w:pPr>
+      <w:r>
+        <w:tab/>
+        <w:t xml:space="preserve">The average throughput for 2 clients was 1245.37 ops/sec. This </w:t>
+      </w:r>
+      <w:r>
+        <w:t xml:space="preserve">is just a 15% increase in </w:t>
+      </w:r>
+      <w:proofErr w:type="gramStart"/>
+      <w:r>
+        <w:t>throughput</w:t>
+      </w:r>
+      <w:proofErr w:type="gramEnd"/>
+      <w:r>
+        <w:t xml:space="preserve"> over 1 client. Although if you take the low outlier of run 3 the average is around 1400 ops/sec. </w:t>
+      </w:r>
+      <w:r>
+        <w:t xml:space="preserve">Latency increased by around ½ to 1 </w:t>
+      </w:r>
+      <w:proofErr w:type="spellStart"/>
+      <w:r>
+        <w:t>ms</w:t>
+      </w:r>
+      <w:proofErr w:type="spellEnd"/>
+      <w:r>
+        <w:t xml:space="preserve"> over the 1 client benchmarking. Still with high cold-start latency around 30ms for each run. </w:t>
+      </w:r>
+    </w:p>
+    <w:p>
+      <w:pPr>
+        <w:spacing w:after="0" w:line="240" w:lineRule="auto"/>
+      </w:pPr>
+    </w:p>
+    <w:p>
+      <w:pPr>
+        <w:spacing w:after="0" w:line="240" w:lineRule="auto"/>
+      </w:pPr>
+    </w:p>
+    <w:p>
+      <w:pPr>
+        <w:spacing w:after="0" w:line="240" w:lineRule="auto"/>
         <w:rPr>
           <w:b/>
           <w:bCs/>
           <w:sz w:val="32"/>
           <w:szCs w:val="32"/>
         </w:rPr>
-        <w:t>client testing</w:t>
-      </w:r>
+      </w:pPr>
       <w:r>
         <w:rPr>
           <w:b/>
@@ -785,376 +1140,554 @@
           <w:sz w:val="32"/>
           <w:szCs w:val="32"/>
         </w:rPr>
-        <w:t>:</w:t>
-      </w:r>
-    </w:p>
-    <w:p>
-      <w:pPr>
-        <w:spacing w:after="0" w:line="240" w:lineRule="auto"/>
+        <w:t xml:space="preserve">Three </w:t>
+      </w:r>
+      <w:r>
         <w:rPr>
           <w:b/>
           <w:bCs/>
           <w:sz w:val="32"/>
           <w:szCs w:val="32"/>
         </w:rPr>
-      </w:pPr>
-    </w:p>
-    <w:p>
-      <w:pPr>
-        <w:spacing w:after="0" w:line="240" w:lineRule="auto"/>
-      </w:pPr>
-      <w:r>
-        <w:t>./linux-benchmark.exe -primary=10.0.0.4:8081 -backup1=10.0.0.5:8083 -backup2=10.0.0.6:8085 -</w:t>
-      </w:r>
-      <w:proofErr w:type="spellStart"/>
-      <w:r>
-        <w:t>rwratio</w:t>
-      </w:r>
-      <w:proofErr w:type="spellEnd"/>
-      <w:r>
-        <w:t>=0.5 -</w:t>
-      </w:r>
-      <w:proofErr w:type="spellStart"/>
-      <w:r>
-        <w:t>readfromlog</w:t>
-      </w:r>
-      <w:proofErr w:type="spellEnd"/>
-      <w:r>
-        <w:t>=0 -duration=60 -clients=3</w:t>
-      </w:r>
-    </w:p>
-    <w:p>
-      <w:pPr>
-        <w:spacing w:after="0" w:line="240" w:lineRule="auto"/>
-      </w:pPr>
-    </w:p>
-    <w:p>
-      <w:pPr>
-        <w:spacing w:after="0" w:line="240" w:lineRule="auto"/>
-      </w:pPr>
-      <w:r>
-        <w:t>Run 1</w:t>
-      </w:r>
-    </w:p>
-    <w:p>
-      <w:pPr>
-        <w:spacing w:after="0" w:line="240" w:lineRule="auto"/>
-      </w:pPr>
-      <w:r>
-        <w:t>Total operations: 101357</w:t>
-      </w:r>
-    </w:p>
-    <w:p>
-      <w:pPr>
-        <w:spacing w:after="0" w:line="240" w:lineRule="auto"/>
-      </w:pPr>
-      <w:r>
-        <w:t>Duration: 88.24 Seconds</w:t>
-      </w:r>
-    </w:p>
-    <w:p>
-      <w:pPr>
-        <w:spacing w:after="0" w:line="240" w:lineRule="auto"/>
-      </w:pPr>
-      <w:r>
-        <w:t>Throughput: 1148.64 ops/sec</w:t>
-      </w:r>
-    </w:p>
-    <w:p>
-      <w:pPr>
-        <w:spacing w:after="0" w:line="240" w:lineRule="auto"/>
-      </w:pPr>
-      <w:r>
-        <w:t>Note: Pause at end of duration and request timeout logged in primary</w:t>
-      </w:r>
-    </w:p>
-    <w:p>
-      <w:pPr>
-        <w:spacing w:after="0" w:line="240" w:lineRule="auto"/>
-      </w:pPr>
-    </w:p>
-    <w:p>
-      <w:pPr>
-        <w:spacing w:after="0" w:line="240" w:lineRule="auto"/>
-      </w:pPr>
-      <w:r>
-        <w:t>Run 2</w:t>
-      </w:r>
-    </w:p>
-    <w:p>
-      <w:pPr>
-        <w:spacing w:after="0" w:line="240" w:lineRule="auto"/>
-      </w:pPr>
-      <w:r>
-        <w:t>Total operations: 95982</w:t>
-      </w:r>
-    </w:p>
-    <w:p>
-      <w:pPr>
-        <w:spacing w:after="0" w:line="240" w:lineRule="auto"/>
-      </w:pPr>
-      <w:r>
-        <w:t>Duration: 89.02</w:t>
-      </w:r>
-    </w:p>
-    <w:p>
-      <w:pPr>
-        <w:spacing w:after="0" w:line="240" w:lineRule="auto"/>
-      </w:pPr>
-      <w:r>
-        <w:t>Throughput: 1078.23 ops/sec</w:t>
-      </w:r>
-    </w:p>
-    <w:p>
-      <w:pPr>
-        <w:spacing w:after="0" w:line="240" w:lineRule="auto"/>
-      </w:pPr>
-    </w:p>
-    <w:p>
-      <w:pPr>
-        <w:spacing w:after="0" w:line="240" w:lineRule="auto"/>
-      </w:pPr>
-      <w:r>
-        <w:t>Run 3 NOTE: Fixed abrupt ending causing lag and low ops</w:t>
-      </w:r>
-    </w:p>
-    <w:p>
-      <w:pPr>
-        <w:spacing w:after="0" w:line="240" w:lineRule="auto"/>
-      </w:pPr>
-      <w:r>
-        <w:t>Total operations: 116822</w:t>
-      </w:r>
-    </w:p>
-    <w:p>
-      <w:pPr>
-        <w:spacing w:after="0" w:line="240" w:lineRule="auto"/>
-      </w:pPr>
-      <w:r>
-        <w:t>Duration: 65.10 Seconds</w:t>
-      </w:r>
-    </w:p>
-    <w:p>
-      <w:pPr>
-        <w:spacing w:after="0" w:line="240" w:lineRule="auto"/>
-      </w:pPr>
-      <w:r>
-        <w:t>Throughput: 1794.45 ops/sec</w:t>
-      </w:r>
-    </w:p>
-    <w:p>
-      <w:pPr>
-        <w:spacing w:after="0" w:line="240" w:lineRule="auto"/>
-      </w:pPr>
-    </w:p>
-    <w:p>
-      <w:pPr>
-        <w:spacing w:after="0" w:line="240" w:lineRule="auto"/>
-      </w:pPr>
-      <w:r>
-        <w:t>Run 4</w:t>
-      </w:r>
-    </w:p>
-    <w:p>
-      <w:pPr>
-        <w:spacing w:after="0" w:line="240" w:lineRule="auto"/>
-      </w:pPr>
-      <w:r>
-        <w:t>Total operations: 103066</w:t>
-      </w:r>
-    </w:p>
-    <w:p>
-      <w:pPr>
-        <w:spacing w:after="0" w:line="240" w:lineRule="auto"/>
-      </w:pPr>
-      <w:r>
-        <w:t>Duration: 67.70 seconds</w:t>
-      </w:r>
-    </w:p>
-    <w:p>
-      <w:pPr>
-        <w:spacing w:after="0" w:line="240" w:lineRule="auto"/>
-      </w:pPr>
-      <w:r>
-        <w:t>Throughput: 1522.33 ops/sec</w:t>
-      </w:r>
-    </w:p>
-    <w:p>
-      <w:pPr>
-        <w:spacing w:after="0" w:line="240" w:lineRule="auto"/>
-      </w:pPr>
-    </w:p>
-    <w:p>
-      <w:pPr>
-        <w:spacing w:after="0" w:line="240" w:lineRule="auto"/>
-      </w:pPr>
-      <w:r>
-        <w:t>Run 5: 5 Clients</w:t>
-      </w:r>
-    </w:p>
-    <w:p>
-      <w:pPr>
-        <w:spacing w:after="0" w:line="240" w:lineRule="auto"/>
-      </w:pPr>
-      <w:r>
-        <w:t>Total operations: 121939</w:t>
-      </w:r>
-    </w:p>
-    <w:p>
-      <w:pPr>
-        <w:spacing w:after="0" w:line="240" w:lineRule="auto"/>
-      </w:pPr>
-      <w:r>
-        <w:t>Duration: 81.54</w:t>
-      </w:r>
-    </w:p>
-    <w:p>
-      <w:pPr>
-        <w:spacing w:after="0" w:line="240" w:lineRule="auto"/>
-      </w:pPr>
-      <w:r>
-        <w:t>Throughput: 1495.44 ops/sec</w:t>
-      </w:r>
-    </w:p>
-    <w:p>
-      <w:pPr>
-        <w:spacing w:after="0" w:line="240" w:lineRule="auto"/>
-      </w:pPr>
-    </w:p>
-    <w:p>
-      <w:pPr>
-        <w:spacing w:after="0" w:line="240" w:lineRule="auto"/>
+        <w:t>client testing</w:t>
+      </w:r>
+      <w:r>
         <w:rPr>
           <w:b/>
           <w:bCs/>
           <w:sz w:val="32"/>
           <w:szCs w:val="32"/>
         </w:rPr>
-      </w:pPr>
-      <w:r>
+        <w:t>:</w:t>
+      </w:r>
+    </w:p>
+    <w:p>
+      <w:pPr>
+        <w:spacing w:after="0" w:line="240" w:lineRule="auto"/>
         <w:rPr>
           <w:b/>
           <w:bCs/>
           <w:sz w:val="32"/>
           <w:szCs w:val="32"/>
         </w:rPr>
+      </w:pPr>
+    </w:p>
+    <w:p>
+      <w:pPr>
+        <w:spacing w:after="0" w:line="240" w:lineRule="auto"/>
+      </w:pPr>
+      <w:r>
+        <w:t>./linux-benchmark.exe -primary=10.0.0.4:8081 -backup1=10.0.0.5:8083 -backup2=10.0.0.6:8085 -</w:t>
+      </w:r>
+      <w:proofErr w:type="spellStart"/>
+      <w:r>
+        <w:t>rwratio</w:t>
+      </w:r>
+      <w:proofErr w:type="spellEnd"/>
+      <w:r>
+        <w:t>=0.5 -</w:t>
+      </w:r>
+      <w:proofErr w:type="spellStart"/>
+      <w:r>
+        <w:t>readfromlog</w:t>
+      </w:r>
+      <w:proofErr w:type="spellEnd"/>
+      <w:r>
+        <w:t>=0 -duration=60 -clients=3</w:t>
+      </w:r>
+    </w:p>
+    <w:p>
+      <w:pPr>
+        <w:spacing w:after="0" w:line="240" w:lineRule="auto"/>
+      </w:pPr>
+    </w:p>
+    <w:p>
+      <w:pPr>
+        <w:spacing w:after="0" w:line="240" w:lineRule="auto"/>
+        <w:rPr>
+          <w:b/>
+          <w:bCs/>
+        </w:rPr>
+      </w:pPr>
+      <w:r>
+        <w:rPr>
+          <w:b/>
+          <w:bCs/>
+        </w:rPr>
+        <w:t>Run 1</w:t>
+      </w:r>
+    </w:p>
+    <w:p>
+      <w:pPr>
+        <w:spacing w:after="0" w:line="240" w:lineRule="auto"/>
+      </w:pPr>
+      <w:r>
+        <w:t>Total operations: 101357</w:t>
+      </w:r>
+    </w:p>
+    <w:p>
+      <w:pPr>
+        <w:spacing w:after="0" w:line="240" w:lineRule="auto"/>
+      </w:pPr>
+      <w:r>
+        <w:t>Duration: 88.24 Seconds</w:t>
+      </w:r>
+    </w:p>
+    <w:p>
+      <w:pPr>
+        <w:spacing w:after="0" w:line="240" w:lineRule="auto"/>
+      </w:pPr>
+      <w:r>
+        <w:t>Throughput: 1148.64 ops/sec</w:t>
+      </w:r>
+    </w:p>
+    <w:p>
+      <w:pPr>
+        <w:spacing w:after="0" w:line="240" w:lineRule="auto"/>
+      </w:pPr>
+      <w:r>
+        <w:t>Note: Pause at end of duration and request timeout logged in primary</w:t>
+      </w:r>
+    </w:p>
+    <w:p>
+      <w:pPr>
+        <w:spacing w:after="0" w:line="240" w:lineRule="auto"/>
+      </w:pPr>
+      <w:r>
+        <w:t xml:space="preserve">Average latency: 0.8614 </w:t>
+      </w:r>
+      <w:proofErr w:type="spellStart"/>
+      <w:r>
+        <w:t>ms</w:t>
+      </w:r>
+      <w:proofErr w:type="spellEnd"/>
+    </w:p>
+    <w:p>
+      <w:pPr>
+        <w:spacing w:after="0" w:line="240" w:lineRule="auto"/>
+      </w:pPr>
+      <w:r>
+        <w:t xml:space="preserve">99th percentile: 2.0000 </w:t>
+      </w:r>
+      <w:proofErr w:type="spellStart"/>
+      <w:r>
+        <w:t>ms</w:t>
+      </w:r>
+      <w:proofErr w:type="spellEnd"/>
+    </w:p>
+    <w:p>
+      <w:pPr>
+        <w:spacing w:after="0" w:line="240" w:lineRule="auto"/>
+      </w:pPr>
+      <w:r>
+        <w:t xml:space="preserve">99.999th percentile: 23.0931 </w:t>
+      </w:r>
+      <w:proofErr w:type="spellStart"/>
+      <w:r>
+        <w:t>ms</w:t>
+      </w:r>
+      <w:proofErr w:type="spellEnd"/>
+    </w:p>
+    <w:p>
+      <w:pPr>
+        <w:spacing w:after="0" w:line="240" w:lineRule="auto"/>
+        <w:rPr>
+          <w:b/>
+          <w:bCs/>
+        </w:rPr>
+      </w:pPr>
+      <w:r>
+        <w:rPr>
+          <w:b/>
+          <w:bCs/>
+        </w:rPr>
+        <w:t>Run 2</w:t>
+      </w:r>
+    </w:p>
+    <w:p>
+      <w:pPr>
+        <w:spacing w:after="0" w:line="240" w:lineRule="auto"/>
+      </w:pPr>
+      <w:r>
+        <w:t>Total operations: 95982</w:t>
+      </w:r>
+    </w:p>
+    <w:p>
+      <w:pPr>
+        <w:spacing w:after="0" w:line="240" w:lineRule="auto"/>
+      </w:pPr>
+      <w:r>
+        <w:t>Duration: 89.02</w:t>
+      </w:r>
+    </w:p>
+    <w:p>
+      <w:pPr>
+        <w:spacing w:after="0" w:line="240" w:lineRule="auto"/>
+      </w:pPr>
+      <w:r>
+        <w:t>Throughput: 1078.23 ops/sec</w:t>
+      </w:r>
+    </w:p>
+    <w:p>
+      <w:pPr>
+        <w:spacing w:after="0" w:line="240" w:lineRule="auto"/>
+      </w:pPr>
+      <w:r>
+        <w:t xml:space="preserve">Average latency: 1.8802 </w:t>
+      </w:r>
+      <w:proofErr w:type="spellStart"/>
+      <w:r>
+        <w:t>ms</w:t>
+      </w:r>
+      <w:proofErr w:type="spellEnd"/>
+    </w:p>
+    <w:p>
+      <w:pPr>
+        <w:spacing w:after="0" w:line="240" w:lineRule="auto"/>
+      </w:pPr>
+      <w:r>
+        <w:t xml:space="preserve">99th percentile: 2.0000 </w:t>
+      </w:r>
+      <w:proofErr w:type="spellStart"/>
+      <w:r>
+        <w:t>ms</w:t>
+      </w:r>
+      <w:proofErr w:type="spellEnd"/>
+    </w:p>
+    <w:p>
+      <w:pPr>
+        <w:spacing w:after="0" w:line="240" w:lineRule="auto"/>
+      </w:pPr>
+      <w:r>
+        <w:rPr>
+          <w:b/>
+          <w:bCs/>
+        </w:rPr>
+        <w:t>Run 3</w:t>
+      </w:r>
+      <w:r>
+        <w:t xml:space="preserve"> NOTE: Fixed abrupt ending causing lag and low ops</w:t>
+      </w:r>
+    </w:p>
+    <w:p>
+      <w:pPr>
+        <w:spacing w:after="0" w:line="240" w:lineRule="auto"/>
+      </w:pPr>
+      <w:r>
+        <w:t>Total operations: 116822</w:t>
+      </w:r>
+    </w:p>
+    <w:p>
+      <w:pPr>
+        <w:spacing w:after="0" w:line="240" w:lineRule="auto"/>
+      </w:pPr>
+      <w:r>
+        <w:t>Duration: 65.10 Seconds</w:t>
+      </w:r>
+    </w:p>
+    <w:p>
+      <w:pPr>
+        <w:spacing w:after="0" w:line="240" w:lineRule="auto"/>
+      </w:pPr>
+      <w:r>
+        <w:t>Throughput: 1794.45 ops/sec</w:t>
+      </w:r>
+    </w:p>
+    <w:p>
+      <w:pPr>
+        <w:spacing w:after="0" w:line="240" w:lineRule="auto"/>
+      </w:pPr>
+      <w:r>
+        <w:t xml:space="preserve">Average latency: 1.0468 </w:t>
+      </w:r>
+      <w:proofErr w:type="spellStart"/>
+      <w:r>
+        <w:t>ms</w:t>
+      </w:r>
+      <w:proofErr w:type="spellEnd"/>
+    </w:p>
+    <w:p>
+      <w:pPr>
+        <w:spacing w:after="0" w:line="240" w:lineRule="auto"/>
+      </w:pPr>
+      <w:r>
+        <w:t xml:space="preserve">99th percentile: 2.0000 </w:t>
+      </w:r>
+      <w:proofErr w:type="spellStart"/>
+      <w:r>
+        <w:t>ms</w:t>
+      </w:r>
+      <w:proofErr w:type="spellEnd"/>
+    </w:p>
+    <w:p>
+      <w:pPr>
+        <w:spacing w:after="0" w:line="240" w:lineRule="auto"/>
+      </w:pPr>
+      <w:r>
+        <w:t xml:space="preserve">99.999th percentile: 25.0000 </w:t>
+      </w:r>
+      <w:proofErr w:type="spellStart"/>
+      <w:r>
+        <w:t>ms</w:t>
+      </w:r>
+      <w:proofErr w:type="spellEnd"/>
+    </w:p>
+    <w:p>
+      <w:pPr>
+        <w:spacing w:after="0" w:line="240" w:lineRule="auto"/>
+        <w:rPr>
+          <w:b/>
+          <w:bCs/>
+        </w:rPr>
+      </w:pPr>
+      <w:r>
+        <w:rPr>
+          <w:b/>
+          <w:bCs/>
+        </w:rPr>
+        <w:t>Run 4</w:t>
+      </w:r>
+    </w:p>
+    <w:p>
+      <w:pPr>
+        <w:spacing w:after="0" w:line="240" w:lineRule="auto"/>
+      </w:pPr>
+      <w:r>
+        <w:t>Total operations: 103066</w:t>
+      </w:r>
+    </w:p>
+    <w:p>
+      <w:pPr>
+        <w:spacing w:after="0" w:line="240" w:lineRule="auto"/>
+      </w:pPr>
+      <w:r>
+        <w:t>Duration: 67.70 seconds</w:t>
+      </w:r>
+    </w:p>
+    <w:p>
+      <w:pPr>
+        <w:spacing w:after="0" w:line="240" w:lineRule="auto"/>
+      </w:pPr>
+      <w:r>
+        <w:t>Throughput: 1522.33 ops/sec</w:t>
+      </w:r>
+    </w:p>
+    <w:p>
+      <w:pPr>
+        <w:spacing w:after="0" w:line="240" w:lineRule="auto"/>
+      </w:pPr>
+      <w:r>
+        <w:t xml:space="preserve">Average latency: 1.2883 </w:t>
+      </w:r>
+      <w:proofErr w:type="spellStart"/>
+      <w:r>
+        <w:t>ms</w:t>
+      </w:r>
+      <w:proofErr w:type="spellEnd"/>
+    </w:p>
+    <w:p>
+      <w:pPr>
+        <w:spacing w:after="0" w:line="240" w:lineRule="auto"/>
+      </w:pPr>
+      <w:r>
+        <w:t xml:space="preserve">99th percentile: 3.0000 </w:t>
+      </w:r>
+      <w:proofErr w:type="spellStart"/>
+      <w:r>
+        <w:t>ms</w:t>
+      </w:r>
+      <w:proofErr w:type="spellEnd"/>
+    </w:p>
+    <w:p>
+      <w:pPr>
+        <w:spacing w:after="0" w:line="240" w:lineRule="auto"/>
+      </w:pPr>
+      <w:r>
+        <w:t>99.999th percentile: 29081.6361 m</w:t>
+      </w:r>
+    </w:p>
+    <w:p>
+      <w:pPr>
+        <w:spacing w:after="0" w:line="240" w:lineRule="auto"/>
+      </w:pPr>
+      <w:r>
+        <w:rPr>
+          <w:b/>
+          <w:bCs/>
+        </w:rPr>
+        <w:t>Run 5</w:t>
+      </w:r>
+      <w:r>
+        <w:t>: 5 Clients</w:t>
+      </w:r>
+    </w:p>
+    <w:p>
+      <w:pPr>
+        <w:spacing w:after="0" w:line="240" w:lineRule="auto"/>
+      </w:pPr>
+      <w:r>
+        <w:t>Total operations: 121939</w:t>
+      </w:r>
+    </w:p>
+    <w:p>
+      <w:pPr>
+        <w:spacing w:after="0" w:line="240" w:lineRule="auto"/>
+      </w:pPr>
+      <w:r>
+        <w:t>Duration: 81.54</w:t>
+      </w:r>
+    </w:p>
+    <w:p>
+      <w:pPr>
+        <w:spacing w:after="0" w:line="240" w:lineRule="auto"/>
+      </w:pPr>
+      <w:r>
+        <w:t>Throughput: 1495.44 ops/sec</w:t>
+      </w:r>
+    </w:p>
+    <w:p>
+      <w:pPr>
+        <w:spacing w:after="0" w:line="240" w:lineRule="auto"/>
+      </w:pPr>
+      <w:r>
+        <w:t xml:space="preserve">Average latency: 2.1210 </w:t>
+      </w:r>
+      <w:proofErr w:type="spellStart"/>
+      <w:r>
+        <w:t>ms</w:t>
+      </w:r>
+      <w:proofErr w:type="spellEnd"/>
+    </w:p>
+    <w:p>
+      <w:pPr>
+        <w:spacing w:after="0" w:line="240" w:lineRule="auto"/>
+      </w:pPr>
+      <w:r>
+        <w:t xml:space="preserve">99th percentile: 3.0000 </w:t>
+      </w:r>
+      <w:proofErr w:type="spellStart"/>
+      <w:r>
+        <w:t>ms</w:t>
+      </w:r>
+      <w:proofErr w:type="spellEnd"/>
+    </w:p>
+    <w:p>
+      <w:pPr>
+        <w:spacing w:after="0" w:line="240" w:lineRule="auto"/>
+      </w:pPr>
+      <w:r>
+        <w:t xml:space="preserve">99.999th percentile: 30001.0000 </w:t>
+      </w:r>
+      <w:proofErr w:type="spellStart"/>
+      <w:r>
+        <w:t>ms</w:t>
+      </w:r>
+      <w:proofErr w:type="spellEnd"/>
+    </w:p>
+    <w:p>
+      <w:pPr>
+        <w:spacing w:after="0" w:line="240" w:lineRule="auto"/>
+      </w:pPr>
+    </w:p>
+    <w:p>
+      <w:pPr>
+        <w:spacing w:after="0" w:line="240" w:lineRule="auto"/>
+        <w:rPr>
+          <w:b/>
+          <w:bCs/>
+        </w:rPr>
+      </w:pPr>
+      <w:r>
+        <w:rPr>
+          <w:b/>
+          <w:bCs/>
+        </w:rPr>
+        <w:t>Analysis:</w:t>
+      </w:r>
+    </w:p>
+    <w:p>
+      <w:pPr>
+        <w:spacing w:after="0" w:line="240" w:lineRule="auto"/>
+      </w:pPr>
+      <w:r>
+        <w:tab/>
+      </w:r>
+      <w:r>
+        <w:t xml:space="preserve">The throughput increased with more </w:t>
+      </w:r>
+      <w:proofErr w:type="gramStart"/>
+      <w:r>
+        <w:t>client</w:t>
+      </w:r>
+      <w:proofErr w:type="gramEnd"/>
+      <w:r>
+        <w:t xml:space="preserve">, however with more than 2 clients a problem was occurring where there was lag when the test ended. I believe that it was cutting off in-flight requests and to abruptly stopping. So, when I added a simple wait, there was much higher throughput and total operations. As well as an increase in latency although, in the struggling runs the latency reduced as throughput did. </w:t>
+      </w:r>
+      <w:r>
+        <w:t xml:space="preserve">We don’t see the expected curve of linear connection between latency and throughput. I think the reason for </w:t>
+      </w:r>
+      <w:r>
         <w:lastRenderedPageBreak/>
-        <w:t>Multiple clients, Read from backups testing</w:t>
-      </w:r>
-    </w:p>
-    <w:p>
-      <w:pPr>
-        <w:spacing w:after="0" w:line="240" w:lineRule="auto"/>
-      </w:pPr>
-    </w:p>
-    <w:p>
-      <w:pPr>
-        <w:spacing w:after="0" w:line="240" w:lineRule="auto"/>
-      </w:pPr>
-      <w:r>
-        <w:t>./linux-benchmark.exe -primary=10.0.0.4:8081 -backup1=10.0.0.5:8083 -backup2=10.0.0.6:8085 -</w:t>
-      </w:r>
-      <w:proofErr w:type="spellStart"/>
-      <w:r>
-        <w:t>rwratio</w:t>
-      </w:r>
-      <w:proofErr w:type="spellEnd"/>
-      <w:r>
-        <w:t>=0.5 -</w:t>
-      </w:r>
-      <w:proofErr w:type="spellStart"/>
-      <w:r>
-        <w:t>readfromlog</w:t>
-      </w:r>
-      <w:proofErr w:type="spellEnd"/>
-      <w:r>
-        <w:t>=1 -duration=60 -clients=2</w:t>
-      </w:r>
-    </w:p>
-    <w:p>
-      <w:pPr>
-        <w:spacing w:after="0" w:line="240" w:lineRule="auto"/>
-      </w:pPr>
-    </w:p>
-    <w:p>
-      <w:pPr>
-        <w:spacing w:after="0" w:line="240" w:lineRule="auto"/>
-      </w:pPr>
-      <w:r>
-        <w:t>Run 1</w:t>
-      </w:r>
-      <w:r>
-        <w:t>:</w:t>
-      </w:r>
-    </w:p>
-    <w:p>
-      <w:pPr>
-        <w:spacing w:after="0" w:line="240" w:lineRule="auto"/>
-      </w:pPr>
-      <w:r>
-        <w:t>Total Operations: 130167</w:t>
-      </w:r>
-    </w:p>
-    <w:p>
-      <w:pPr>
-        <w:spacing w:after="0" w:line="240" w:lineRule="auto"/>
-      </w:pPr>
-      <w:r>
-        <w:t>Duration: 65.10 seconds</w:t>
-      </w:r>
-    </w:p>
-    <w:p>
-      <w:pPr>
-        <w:spacing w:after="0" w:line="240" w:lineRule="auto"/>
-      </w:pPr>
-      <w:r>
-        <w:t>Throughput: 1999.46 ops/sec</w:t>
-      </w:r>
-    </w:p>
-    <w:p>
-      <w:pPr>
-        <w:spacing w:after="0" w:line="240" w:lineRule="auto"/>
-      </w:pPr>
-    </w:p>
-    <w:p>
-      <w:pPr>
-        <w:spacing w:after="0" w:line="240" w:lineRule="auto"/>
-      </w:pPr>
-      <w:r>
-        <w:t>Run 2</w:t>
-      </w:r>
-      <w:r>
-        <w:t>:</w:t>
-      </w:r>
-    </w:p>
-    <w:p>
-      <w:pPr>
-        <w:spacing w:after="0" w:line="240" w:lineRule="auto"/>
-      </w:pPr>
-      <w:r>
-        <w:t>Total operations: 132147</w:t>
-      </w:r>
-    </w:p>
-    <w:p>
-      <w:pPr>
-        <w:spacing w:after="0" w:line="240" w:lineRule="auto"/>
-      </w:pPr>
-      <w:r>
-        <w:t>Duration: 65.10 seconds</w:t>
-      </w:r>
-    </w:p>
-    <w:p>
-      <w:pPr>
-        <w:spacing w:after="0" w:line="240" w:lineRule="auto"/>
-      </w:pPr>
-      <w:r>
-        <w:t>Throughput: 2029.86 ops/sec</w:t>
-      </w:r>
-    </w:p>
-    <w:p>
-      <w:pPr>
-        <w:spacing w:after="0" w:line="240" w:lineRule="auto"/>
-      </w:pPr>
+        <w:t xml:space="preserve">this is some unexpected behavior from weird lag and the problem of abrupt benchmark stopping before that was fixed. </w:t>
+      </w:r>
+    </w:p>
+    <w:p>
+      <w:pPr>
+        <w:spacing w:after="0" w:line="240" w:lineRule="auto"/>
+      </w:pPr>
+      <w:r>
+        <w:rPr>
+          <w:noProof/>
+        </w:rPr>
+        <w:drawing>
+          <wp:inline distT="0" distB="0" distL="0" distR="0" wp14:anchorId="2644A9C1" wp14:editId="6D3C77C1">
+            <wp:extent cx="5938520" cy="3839210"/>
+            <wp:effectExtent l="0" t="0" r="5080" b="8890"/>
+            <wp:docPr id="818058713" name="Picture 1" descr="A graph with numbers and points&#10;&#10;AI-generated content may be incorrect."/>
+            <wp:cNvGraphicFramePr>
+              <a:graphicFrameLocks xmlns:a="http://schemas.openxmlformats.org/drawingml/2006/main" noChangeAspect="1"/>
+            </wp:cNvGraphicFramePr>
+            <a:graphic xmlns:a="http://schemas.openxmlformats.org/drawingml/2006/main">
+              <a:graphicData uri="http://schemas.openxmlformats.org/drawingml/2006/picture">
+                <pic:pic xmlns:pic="http://schemas.openxmlformats.org/drawingml/2006/picture">
+                  <pic:nvPicPr>
+                    <pic:cNvPr id="818058713" name="Picture 1" descr="A graph with numbers and points&#10;&#10;AI-generated content may be incorrect."/>
+                    <pic:cNvPicPr>
+                      <a:picLocks noChangeAspect="1" noChangeArrowheads="1"/>
+                    </pic:cNvPicPr>
+                  </pic:nvPicPr>
+                  <pic:blipFill>
+                    <a:blip r:embed="rId5">
+                      <a:extLst>
+                        <a:ext uri="{28A0092B-C50C-407E-A947-70E740481C1C}">
+                          <a14:useLocalDpi xmlns:a14="http://schemas.microsoft.com/office/drawing/2010/main" val="0"/>
+                        </a:ext>
+                      </a:extLst>
+                    </a:blip>
+                    <a:srcRect/>
+                    <a:stretch>
+                      <a:fillRect/>
+                    </a:stretch>
+                  </pic:blipFill>
+                  <pic:spPr bwMode="auto">
+                    <a:xfrm>
+                      <a:off x="0" y="0"/>
+                      <a:ext cx="5938520" cy="3839210"/>
+                    </a:xfrm>
+                    <a:prstGeom prst="rect">
+                      <a:avLst/>
+                    </a:prstGeom>
+                    <a:noFill/>
+                    <a:ln>
+                      <a:noFill/>
+                    </a:ln>
+                  </pic:spPr>
+                </pic:pic>
+              </a:graphicData>
+            </a:graphic>
+          </wp:inline>
+        </w:drawing>
+      </w:r>
     </w:p>
     <w:p>
       <w:pPr>
@@ -1173,71 +1706,195 @@
           <w:sz w:val="32"/>
           <w:szCs w:val="32"/>
         </w:rPr>
-        <w:t>Performance Analysis</w:t>
-      </w:r>
-    </w:p>
-    <w:p>
-      <w:pPr>
-        <w:spacing w:after="0" w:line="240" w:lineRule="auto"/>
-      </w:pPr>
-      <w:r>
-        <w:t xml:space="preserve"> - </w:t>
-      </w:r>
-      <w:r>
-        <w:t>Single client baseline: 824.73 ops/sec average</w:t>
-      </w:r>
-    </w:p>
-    <w:p>
-      <w:pPr>
-        <w:spacing w:after="0" w:line="240" w:lineRule="auto"/>
-      </w:pPr>
-      <w:r>
-        <w:t xml:space="preserve"> - Scaling efficiency: 2 clients = 1.8x, 3 clients = 1.9x throughput</w:t>
-      </w:r>
-    </w:p>
-    <w:p>
-      <w:pPr>
-        <w:spacing w:after="0" w:line="240" w:lineRule="auto"/>
-      </w:pPr>
-      <w:r>
-        <w:t xml:space="preserve"> - Read optimization: Reading from backups improved throughput by ~50%</w:t>
-      </w:r>
-    </w:p>
-    <w:p>
-      <w:pPr>
-        <w:spacing w:after="0" w:line="240" w:lineRule="auto"/>
-      </w:pPr>
-      <w:r>
-        <w:t xml:space="preserve"> - Bottleneck: Primary appears to be the bottleneck (timeout errors with 3+ clients)</w:t>
-      </w:r>
-    </w:p>
-    <w:p>
-      <w:pPr>
-        <w:spacing w:after="0" w:line="240" w:lineRule="auto"/>
-      </w:pPr>
-    </w:p>
-    <w:p>
-      <w:pPr>
-        <w:spacing w:after="0" w:line="240" w:lineRule="auto"/>
-      </w:pPr>
-      <w:r>
-        <w:t>Known Issues</w:t>
-      </w:r>
-    </w:p>
-    <w:p>
-      <w:pPr>
-        <w:spacing w:after="0" w:line="240" w:lineRule="auto"/>
-      </w:pPr>
-      <w:r>
-        <w:t>- Timeout errors occur with 3+ concurrent clients</w:t>
-      </w:r>
-    </w:p>
-    <w:p>
-      <w:pPr>
-        <w:spacing w:after="0" w:line="240" w:lineRule="auto"/>
-      </w:pPr>
-      <w:r>
-        <w:t>- Cold start penalty: ~30ms for first operations</w:t>
+        <w:t>Multiple clients, Read from backups testing</w:t>
+      </w:r>
+    </w:p>
+    <w:p>
+      <w:pPr>
+        <w:spacing w:after="0" w:line="240" w:lineRule="auto"/>
+      </w:pPr>
+    </w:p>
+    <w:p>
+      <w:pPr>
+        <w:spacing w:after="0" w:line="240" w:lineRule="auto"/>
+      </w:pPr>
+      <w:r>
+        <w:t>./linux-benchmark.exe -primary=10.0.0.4:8081 -backup1=10.0.0.5:8083 -backup2=10.0.0.6:8085 -</w:t>
+      </w:r>
+      <w:proofErr w:type="spellStart"/>
+      <w:r>
+        <w:t>rwratio</w:t>
+      </w:r>
+      <w:proofErr w:type="spellEnd"/>
+      <w:r>
+        <w:t>=0.5 -</w:t>
+      </w:r>
+      <w:proofErr w:type="spellStart"/>
+      <w:r>
+        <w:t>readfromlog</w:t>
+      </w:r>
+      <w:proofErr w:type="spellEnd"/>
+      <w:r>
+        <w:t>=1 -duration=60 -clients=2</w:t>
+      </w:r>
+    </w:p>
+    <w:p>
+      <w:pPr>
+        <w:spacing w:after="0" w:line="240" w:lineRule="auto"/>
+      </w:pPr>
+    </w:p>
+    <w:p>
+      <w:pPr>
+        <w:spacing w:after="0" w:line="240" w:lineRule="auto"/>
+        <w:rPr>
+          <w:b/>
+          <w:bCs/>
+        </w:rPr>
+      </w:pPr>
+      <w:r>
+        <w:rPr>
+          <w:b/>
+          <w:bCs/>
+        </w:rPr>
+        <w:t>Run 1:</w:t>
+      </w:r>
+    </w:p>
+    <w:p>
+      <w:pPr>
+        <w:spacing w:after="0" w:line="240" w:lineRule="auto"/>
+      </w:pPr>
+      <w:r>
+        <w:t>Total Operations: 130167</w:t>
+      </w:r>
+    </w:p>
+    <w:p>
+      <w:pPr>
+        <w:spacing w:after="0" w:line="240" w:lineRule="auto"/>
+      </w:pPr>
+      <w:r>
+        <w:t>Duration: 65.10 seconds</w:t>
+      </w:r>
+    </w:p>
+    <w:p>
+      <w:pPr>
+        <w:spacing w:after="0" w:line="240" w:lineRule="auto"/>
+      </w:pPr>
+      <w:r>
+        <w:t>Throughput: 1999.46 ops/sec</w:t>
+      </w:r>
+    </w:p>
+    <w:p>
+      <w:pPr>
+        <w:spacing w:after="0" w:line="240" w:lineRule="auto"/>
+      </w:pPr>
+      <w:r>
+        <w:t xml:space="preserve">Average Latency: 0.47 </w:t>
+      </w:r>
+      <w:proofErr w:type="spellStart"/>
+      <w:r>
+        <w:t>ms</w:t>
+      </w:r>
+      <w:proofErr w:type="spellEnd"/>
+    </w:p>
+    <w:p>
+      <w:pPr>
+        <w:spacing w:after="0" w:line="240" w:lineRule="auto"/>
+        <w:rPr>
+          <w:b/>
+          <w:bCs/>
+        </w:rPr>
+      </w:pPr>
+      <w:r>
+        <w:rPr>
+          <w:b/>
+          <w:bCs/>
+        </w:rPr>
+        <w:t>Run 2:</w:t>
+      </w:r>
+    </w:p>
+    <w:p>
+      <w:pPr>
+        <w:spacing w:after="0" w:line="240" w:lineRule="auto"/>
+      </w:pPr>
+      <w:r>
+        <w:t>Total operations: 132147</w:t>
+      </w:r>
+    </w:p>
+    <w:p>
+      <w:pPr>
+        <w:spacing w:after="0" w:line="240" w:lineRule="auto"/>
+      </w:pPr>
+      <w:r>
+        <w:t>Duration: 65.10 seconds</w:t>
+      </w:r>
+    </w:p>
+    <w:p>
+      <w:pPr>
+        <w:spacing w:after="0" w:line="240" w:lineRule="auto"/>
+      </w:pPr>
+      <w:r>
+        <w:t>Throughput: 2029.86 ops/sec</w:t>
+      </w:r>
+    </w:p>
+    <w:p>
+      <w:pPr>
+        <w:spacing w:after="0" w:line="240" w:lineRule="auto"/>
+      </w:pPr>
+      <w:r>
+        <w:t xml:space="preserve">Average Latency .46 </w:t>
+      </w:r>
+      <w:proofErr w:type="spellStart"/>
+      <w:r>
+        <w:t>ms</w:t>
+      </w:r>
+      <w:proofErr w:type="spellEnd"/>
+    </w:p>
+    <w:p>
+      <w:pPr>
+        <w:spacing w:after="0" w:line="240" w:lineRule="auto"/>
+        <w:rPr>
+          <w:b/>
+          <w:bCs/>
+        </w:rPr>
+      </w:pPr>
+      <w:r>
+        <w:rPr>
+          <w:b/>
+          <w:bCs/>
+        </w:rPr>
+        <w:t>Analysis</w:t>
+      </w:r>
+    </w:p>
+    <w:p>
+      <w:pPr>
+        <w:spacing w:after="0" w:line="240" w:lineRule="auto"/>
+      </w:pPr>
+      <w:r>
+        <w:tab/>
+        <w:t xml:space="preserve">By moving reads to the backup’s throughput increases significantly while latency decreases similarly. </w:t>
+      </w:r>
+      <w:r>
+        <w:t xml:space="preserve">I couldn’t get a stale read to occur. However, it is possible. For that to occur we would have to have multiple writes for the same key. The first write can be stored correctly by all machines. Then the second write might reach only the primary and 1 backup while the other backup is working on other requests (maybe it had a lot of reads). </w:t>
+      </w:r>
+      <w:r>
+        <w:lastRenderedPageBreak/>
+        <w:t xml:space="preserve">Then with a quorum, that second </w:t>
+      </w:r>
+      <w:proofErr w:type="gramStart"/>
+      <w:r>
+        <w:t>write</w:t>
+      </w:r>
+      <w:proofErr w:type="gramEnd"/>
+      <w:r>
+        <w:t xml:space="preserve"> is committed. But before the lagging backup commits it to a store, it has a read for the same key and serves the stale initial write. Even though a new </w:t>
+      </w:r>
+      <w:proofErr w:type="gramStart"/>
+      <w:r>
+        <w:t>write</w:t>
+      </w:r>
+      <w:proofErr w:type="gramEnd"/>
+      <w:r>
+        <w:t xml:space="preserve"> has been committed. </w:t>
       </w:r>
     </w:p>
     <w:p>
@@ -1288,7 +1945,67 @@
         <w:spacing w:after="0" w:line="240" w:lineRule="auto"/>
       </w:pPr>
       <w:r>
-        <w:t xml:space="preserve">Similarly to our process in Project 0, we laid out what we thought would be a good “baseline” for our expansion into Project 1, which included adding maps to each actor to store actions and the layout for our REST API style communication. We mainly used Anthropic Claude 3.5-4.5 to converse with and generate both code and ideas for this expansion and implementation. </w:t>
+        <w:t xml:space="preserve">Similarly to our process in Project 0, we laid out what we thought would be a good “baseline” for our expansion into Project 1, which included adding maps to each actor to store actions and the layout for our REST API style communication. </w:t>
+      </w:r>
+      <w:r>
+        <w:t xml:space="preserve">Most of </w:t>
+      </w:r>
+      <w:proofErr w:type="spellStart"/>
+      <w:proofErr w:type="gramStart"/>
+      <w:r>
+        <w:t>main.go</w:t>
+      </w:r>
+      <w:proofErr w:type="spellEnd"/>
+      <w:proofErr w:type="gramEnd"/>
+      <w:r>
+        <w:t xml:space="preserve"> and </w:t>
+      </w:r>
+      <w:proofErr w:type="spellStart"/>
+      <w:proofErr w:type="gramStart"/>
+      <w:r>
+        <w:t>actors.go</w:t>
+      </w:r>
+      <w:proofErr w:type="spellEnd"/>
+      <w:proofErr w:type="gramEnd"/>
+      <w:r>
+        <w:t xml:space="preserve"> was brough over from Project 0. Although the actor </w:t>
+      </w:r>
+      <w:proofErr w:type="gramStart"/>
+      <w:r>
+        <w:t>struct</w:t>
+      </w:r>
+      <w:proofErr w:type="gramEnd"/>
+      <w:r>
+        <w:t xml:space="preserve"> had to be adjusted as we added different functionality but that was easily done without AI. What we used AI for primarily was in </w:t>
+      </w:r>
+      <w:proofErr w:type="spellStart"/>
+      <w:proofErr w:type="gramStart"/>
+      <w:r>
+        <w:t>actors.go</w:t>
+      </w:r>
+      <w:proofErr w:type="spellEnd"/>
+      <w:proofErr w:type="gramEnd"/>
+      <w:r>
+        <w:t xml:space="preserve"> when we were working through how to use a queue sort of structure to keep track of what LSNs could </w:t>
+      </w:r>
+      <w:proofErr w:type="gramStart"/>
+      <w:r>
+        <w:t>actually be</w:t>
+      </w:r>
+      <w:proofErr w:type="gramEnd"/>
+      <w:r>
+        <w:t xml:space="preserve"> committed to the store. We knew we wanted to have a queue that keeps track of what requests/LSNs need to be committed to the store but couldn’t because they are waiting on LSN-1. So, the idea was whenever </w:t>
+      </w:r>
+      <w:proofErr w:type="gramStart"/>
+      <w:r>
+        <w:t>a LSN</w:t>
+      </w:r>
+      <w:proofErr w:type="gramEnd"/>
+      <w:r>
+        <w:t xml:space="preserve"> is committed to store, that thread goes to the queue and starts a chain reaction to commit old values that have been waiting. </w:t>
+      </w:r>
+      <w:r>
+        <w:t xml:space="preserve">We mainly used Anthropic Claude 3.5-4.5 to converse with and generate both code and ideas for this expansion and implementation. </w:t>
       </w:r>
       <w:r>
         <w:t xml:space="preserve">Claude was particularly helpful with some of the LSN logic (functions like </w:t>
@@ -1348,20 +2065,98 @@
       </w:r>
       <w:proofErr w:type="gramEnd"/>
       <w:r>
-        <w:t xml:space="preserve"> the work for us. Writing our own comments and prompting Claude </w:t>
+        <w:t xml:space="preserve"> the work for us. Writing our own comments and prompting Claude to do so also helped when debugging and making changes so it was more obvious what each piece of code was </w:t>
+      </w:r>
+      <w:proofErr w:type="gramStart"/>
+      <w:r>
+        <w:t>actually doing</w:t>
+      </w:r>
+      <w:proofErr w:type="gramEnd"/>
+      <w:r>
+        <w:t>.</w:t>
+      </w:r>
+    </w:p>
+    <w:p>
+      <w:pPr>
+        <w:spacing w:after="0" w:line="240" w:lineRule="auto"/>
+      </w:pPr>
+    </w:p>
+    <w:p>
+      <w:pPr>
+        <w:ind w:firstLine="720"/>
+      </w:pPr>
+      <w:r>
+        <w:t xml:space="preserve">When creating </w:t>
+      </w:r>
+      <w:proofErr w:type="spellStart"/>
+      <w:proofErr w:type="gramStart"/>
+      <w:r>
+        <w:t>benchmark.go</w:t>
+      </w:r>
+      <w:proofErr w:type="spellEnd"/>
+      <w:proofErr w:type="gramEnd"/>
+      <w:r>
+        <w:t xml:space="preserve"> I had originally written out the benchmark logic on my own. The code for running the benchmark and determining what operations, how many operations, and how many clients were done. However, I realized that my solution was not running the clients concurrently and clients had to wait for each other in a for loop before sending more requests. So, I prompted Claude Sonnet 4.5 via GitHub Copilot to modify my </w:t>
+      </w:r>
+      <w:proofErr w:type="spellStart"/>
+      <w:proofErr w:type="gramStart"/>
+      <w:r>
+        <w:t>benchmark.go</w:t>
+      </w:r>
+      <w:proofErr w:type="spellEnd"/>
+      <w:proofErr w:type="gramEnd"/>
+      <w:r>
+        <w:t xml:space="preserve"> “</w:t>
+      </w:r>
+      <w:r>
+        <w:t xml:space="preserve">Using channels, there should always be </w:t>
+      </w:r>
+      <w:proofErr w:type="gramStart"/>
+      <w:r>
+        <w:t>clients</w:t>
+      </w:r>
+      <w:proofErr w:type="gramEnd"/>
+      <w:r>
+        <w:t xml:space="preserve"> number of clients running concurrently making requests. This section of the code should record the time before starting a client, and have the client make a request. When the client is done it puts its result in a channel which the main thread has been waiting for and then gets the current time and calculates the RTT for that operation which is logged in the csv file</w:t>
+      </w:r>
+      <w:r>
+        <w:t xml:space="preserve">”. The edits made changed what I had already to start clients concurrently using a </w:t>
+      </w:r>
+      <w:proofErr w:type="spellStart"/>
+      <w:r>
+        <w:t>waitgroup</w:t>
+      </w:r>
+      <w:proofErr w:type="spellEnd"/>
+      <w:r>
+        <w:t xml:space="preserve"> as well as </w:t>
       </w:r>
       <w:r>
         <w:lastRenderedPageBreak/>
-        <w:t xml:space="preserve">to do so also helped when debugging and making changes so it was more obvious what each piece of code was </w:t>
-      </w:r>
+        <w:t xml:space="preserve">saving logging in memory before writing to a csv. Most of my code was worked in or I moved it to </w:t>
+      </w:r>
+      <w:proofErr w:type="spellStart"/>
+      <w:r>
+        <w:t>getURL</w:t>
+      </w:r>
+      <w:proofErr w:type="spellEnd"/>
+      <w:r>
+        <w:t xml:space="preserve"> which determined what operation to send. I checked over this code by running the benchmark locally and ensuring the logs made sense. As well as comparing it to the goroutine use we had implemented in project 0. There was one issue that Claude messed up and was only making </w:t>
+      </w:r>
+      <w:proofErr w:type="spellStart"/>
       <w:proofErr w:type="gramStart"/>
       <w:r>
-        <w:t>actually doing</w:t>
-      </w:r>
+        <w:t>http.Get</w:t>
+      </w:r>
+      <w:proofErr w:type="spellEnd"/>
       <w:proofErr w:type="gramEnd"/>
       <w:r>
-        <w:t>.</w:t>
-      </w:r>
+        <w:t xml:space="preserve"> requests so I made a simple change to ensure writes used post and reads used get. </w:t>
+      </w:r>
+    </w:p>
+    <w:p>
+      <w:pPr>
+        <w:spacing w:after="0" w:line="240" w:lineRule="auto"/>
+      </w:pPr>
     </w:p>
     <w:p>
       <w:pPr>

</xml_diff>

<commit_message>
Minor report changes and add PDF
</commit_message>
<xml_diff>
--- a/Project 1 Report.docx
+++ b/Project 1 Report.docx
@@ -77,17 +77,6 @@
     <w:p>
       <w:pPr>
         <w:spacing w:line="240" w:lineRule="auto"/>
-        <w:rPr>
-          <w:b/>
-          <w:bCs/>
-          <w:sz w:val="32"/>
-          <w:szCs w:val="32"/>
-        </w:rPr>
-      </w:pPr>
-    </w:p>
-    <w:p>
-      <w:pPr>
-        <w:spacing w:line="240" w:lineRule="auto"/>
       </w:pPr>
       <w:r>
         <w:t>We built upon the actor system we had set up for Project 0 for the implementation of Project 1. This allowed us to have a consistent setup for each component (primary, backup1, backup2) that can send messages to each other asynchronously</w:t>
@@ -101,7 +90,13 @@
       </w:r>
       <w:proofErr w:type="spellEnd"/>
       <w:r>
-        <w:t xml:space="preserve"> was also helpful because it helped eliminate race conditions because of the built in locking/sequential message passing and parsing mechanisms. We didn’t need to use Actors for Project 0 (as it called for traditional RPC, and was mentioned in the feedback), but we felt strongly that it would make our lives easier moving forward to Project 1 and eventually project 2. </w:t>
+        <w:t xml:space="preserve"> was also helpful because it helped eliminate race conditions because of the built in locking/sequential message passing and parsing mechanisms. We didn’t need to use Actors for Project 0 (as it called for traditional RPC, and was mentioned in the feedback), but we felt strongly that it would make our lives easier moving forward to Project 1 and eventually </w:t>
+      </w:r>
+      <w:r>
+        <w:t>P</w:t>
+      </w:r>
+      <w:r>
+        <w:t xml:space="preserve">roject 2. </w:t>
       </w:r>
     </w:p>
     <w:p>
@@ -206,34 +201,26 @@
         <w:spacing w:after="0" w:line="240" w:lineRule="auto"/>
       </w:pPr>
       <w:r>
-        <w:t xml:space="preserve">Testing was done over 4 Azure VMs on a virtual network. 3 VMs were set up running </w:t>
-      </w:r>
+        <w:t xml:space="preserve">Testing was done over 4 Azure VMs on a virtual network. 3 VMs were set up running linux-distributed.exe which was the compiled code for </w:t>
+      </w:r>
+      <w:proofErr w:type="spellStart"/>
       <w:proofErr w:type="gramStart"/>
       <w:r>
-        <w:t>linux-distributed.exe</w:t>
-      </w:r>
+        <w:t>actor.go</w:t>
+      </w:r>
+      <w:proofErr w:type="spellEnd"/>
       <w:proofErr w:type="gramEnd"/>
       <w:r>
-        <w:t xml:space="preserve"> which was the compiled code for </w:t>
+        <w:t xml:space="preserve">, </w:t>
       </w:r>
       <w:proofErr w:type="spellStart"/>
       <w:proofErr w:type="gramStart"/>
       <w:r>
-        <w:t>actor.go</w:t>
+        <w:t>server.go</w:t>
       </w:r>
       <w:proofErr w:type="spellEnd"/>
       <w:proofErr w:type="gramEnd"/>
       <w:r>
-        <w:t xml:space="preserve">, </w:t>
-      </w:r>
-      <w:proofErr w:type="spellStart"/>
-      <w:proofErr w:type="gramStart"/>
-      <w:r>
-        <w:t>server.go</w:t>
-      </w:r>
-      <w:proofErr w:type="spellEnd"/>
-      <w:proofErr w:type="gramEnd"/>
-      <w:r>
         <w:t xml:space="preserve">, and </w:t>
       </w:r>
       <w:proofErr w:type="spellStart"/>
@@ -253,12 +240,6 @@
       <w:r>
         <w:t xml:space="preserve"> VM was also on the virtual network but only communicated with the other 3 via HTTPs requests to the servers being run on each machine. (See 722_1P/README.md for more information on set up and running)</w:t>
       </w:r>
-    </w:p>
-    <w:p>
-      <w:pPr>
-        <w:pStyle w:val="ListParagraph"/>
-        <w:spacing w:after="0" w:line="240" w:lineRule="auto"/>
-      </w:pPr>
     </w:p>
     <w:p>
       <w:pPr>
@@ -292,13 +273,46 @@
           <w:szCs w:val="32"/>
         </w:rPr>
       </w:pPr>
-      <w:r>
+    </w:p>
+    <w:p>
+      <w:pPr>
+        <w:spacing w:after="0" w:line="240" w:lineRule="auto"/>
         <w:rPr>
           <w:b/>
           <w:bCs/>
           <w:sz w:val="32"/>
           <w:szCs w:val="32"/>
         </w:rPr>
+      </w:pPr>
+    </w:p>
+    <w:p>
+      <w:pPr>
+        <w:spacing w:after="0" w:line="240" w:lineRule="auto"/>
+        <w:rPr>
+          <w:b/>
+          <w:bCs/>
+          <w:sz w:val="32"/>
+          <w:szCs w:val="32"/>
+        </w:rPr>
+      </w:pPr>
+    </w:p>
+    <w:p>
+      <w:pPr>
+        <w:spacing w:after="0" w:line="240" w:lineRule="auto"/>
+        <w:rPr>
+          <w:b/>
+          <w:bCs/>
+          <w:sz w:val="32"/>
+          <w:szCs w:val="32"/>
+        </w:rPr>
+      </w:pPr>
+      <w:r>
+        <w:rPr>
+          <w:b/>
+          <w:bCs/>
+          <w:sz w:val="32"/>
+          <w:szCs w:val="32"/>
+        </w:rPr>
         <w:lastRenderedPageBreak/>
         <w:t>One client testing</w:t>
       </w:r>
@@ -1091,15 +1105,7 @@
         <w:t xml:space="preserve">The average throughput for 2 clients was 1245.37 ops/sec. This </w:t>
       </w:r>
       <w:r>
-        <w:t xml:space="preserve">is just a 15% increase in </w:t>
-      </w:r>
-      <w:proofErr w:type="gramStart"/>
-      <w:r>
-        <w:t>throughput</w:t>
-      </w:r>
-      <w:proofErr w:type="gramEnd"/>
-      <w:r>
-        <w:t xml:space="preserve"> over 1 client. Although if you take the low outlier of run 3 the average is around 1400 ops/sec. </w:t>
+        <w:t xml:space="preserve">is just a 15% increase in throughput over 1 client. Although if you take the low outlier of run 3 the average is around 1400 ops/sec. </w:t>
       </w:r>
       <w:r>
         <w:t xml:space="preserve">Latency increased by around ½ to 1 </w:t>
@@ -1613,22 +1619,32 @@
         <w:tab/>
       </w:r>
       <w:r>
-        <w:t xml:space="preserve">The throughput increased with more </w:t>
-      </w:r>
-      <w:proofErr w:type="gramStart"/>
-      <w:r>
-        <w:t>client</w:t>
-      </w:r>
-      <w:proofErr w:type="gramEnd"/>
-      <w:r>
-        <w:t xml:space="preserve">, however with more than 2 clients a problem was occurring where there was lag when the test ended. I believe that it was cutting off in-flight requests and to abruptly stopping. So, when I added a simple wait, there was much higher throughput and total operations. As well as an increase in latency although, in the struggling runs the latency reduced as throughput did. </w:t>
-      </w:r>
-      <w:r>
-        <w:t xml:space="preserve">We don’t see the expected curve of linear connection between latency and throughput. I think the reason for </w:t>
+        <w:t xml:space="preserve">The throughput increased with more client, however with more than 2 clients a problem was occurring where there was lag when the test ended. </w:t>
+      </w:r>
+      <w:r>
+        <w:t>we</w:t>
+      </w:r>
+      <w:r>
+        <w:t xml:space="preserve"> believe that it was cutting off in-flight requests and to abruptly stopping. So, when </w:t>
+      </w:r>
+      <w:r>
+        <w:t>we</w:t>
+      </w:r>
+      <w:r>
+        <w:t xml:space="preserve"> added a simple wait, there was much higher throughput and total operations. As well as an increase in latency although, in the struggling runs the latency reduced as throughput did. </w:t>
+      </w:r>
+      <w:r>
+        <w:t xml:space="preserve">We don’t see the expected curve of linear connection between latency and throughput. </w:t>
+      </w:r>
+      <w:r>
+        <w:t>We</w:t>
+      </w:r>
+      <w:r>
+        <w:t xml:space="preserve"> think the reason </w:t>
       </w:r>
       <w:r>
         <w:lastRenderedPageBreak/>
-        <w:t xml:space="preserve">this is some unexpected behavior from weird lag and the problem of abrupt benchmark stopping before that was fixed. </w:t>
+        <w:t xml:space="preserve">for this is some unexpected behavior from weird lag and the problem of abrupt benchmark stopping before that was fixed. </w:t>
       </w:r>
     </w:p>
     <w:p>
@@ -1874,27 +1890,14 @@
         <w:t xml:space="preserve">By moving reads to the backup’s throughput increases significantly while latency decreases similarly. </w:t>
       </w:r>
       <w:r>
-        <w:t xml:space="preserve">I couldn’t get a stale read to occur. However, it is possible. For that to occur we would have to have multiple writes for the same key. The first write can be stored correctly by all machines. Then the second write might reach only the primary and 1 backup while the other backup is working on other requests (maybe it had a lot of reads). </w:t>
+        <w:t>We</w:t>
+      </w:r>
+      <w:r>
+        <w:t xml:space="preserve"> couldn’t get a stale read to occur. However, it is possible. For that to occur we would have to have multiple writes for the same key. The first write can be stored correctly by all machines. Then the second write might reach only the primary and 1 backup while the other backup is working on other requests (maybe it had a lot of reads). </w:t>
       </w:r>
       <w:r>
         <w:lastRenderedPageBreak/>
-        <w:t xml:space="preserve">Then with a quorum, that second </w:t>
-      </w:r>
-      <w:proofErr w:type="gramStart"/>
-      <w:r>
-        <w:t>write</w:t>
-      </w:r>
-      <w:proofErr w:type="gramEnd"/>
-      <w:r>
-        <w:t xml:space="preserve"> is committed. But before the lagging backup commits it to a store, it has a read for the same key and serves the stale initial write. Even though a new </w:t>
-      </w:r>
-      <w:proofErr w:type="gramStart"/>
-      <w:r>
-        <w:t>write</w:t>
-      </w:r>
-      <w:proofErr w:type="gramEnd"/>
-      <w:r>
-        <w:t xml:space="preserve"> has been committed. </w:t>
+        <w:t xml:space="preserve">Then with a quorum, that second write is committed. But before the lagging backup commits it to a store, it has a read for the same key and serves the stale initial write. Even though a new write has been committed. </w:t>
       </w:r>
     </w:p>
     <w:p>
@@ -1994,15 +1997,7 @@
       </w:r>
       <w:proofErr w:type="gramEnd"/>
       <w:r>
-        <w:t xml:space="preserve"> committed to the store. We knew we wanted to have a queue that keeps track of what requests/LSNs need to be committed to the store but couldn’t because they are waiting on LSN-1. So, the idea was whenever </w:t>
-      </w:r>
-      <w:proofErr w:type="gramStart"/>
-      <w:r>
-        <w:t>a LSN</w:t>
-      </w:r>
-      <w:proofErr w:type="gramEnd"/>
-      <w:r>
-        <w:t xml:space="preserve"> is committed to store, that thread goes to the queue and starts a chain reaction to commit old values that have been waiting. </w:t>
+        <w:t xml:space="preserve"> committed to the store. We knew we wanted to have a queue that keeps track of what requests/LSNs need to be committed to the store but couldn’t because they are waiting on LSN-1. So, the idea was whenever a LSN is committed to store, that thread goes to the queue and starts a chain reaction to commit old values that have been waiting. </w:t>
       </w:r>
       <w:r>
         <w:t xml:space="preserve">We mainly used Anthropic Claude 3.5-4.5 to converse with and generate both code and ideas for this expansion and implementation. </w:t>
@@ -2059,98 +2054,137 @@
       <w:r>
         <w:t xml:space="preserve">We took the feedback from Project 0 (trying not to prompt AI with the “bigger questions) and we think it helped a lot with trying to generate and target specific issues rather than just having it do </w:t>
       </w:r>
+      <w:r>
+        <w:t>most of</w:t>
+      </w:r>
+      <w:r>
+        <w:t xml:space="preserve"> the work for us. Writing our own comments and prompting Claude to do so also helped when debugging and making changes so it was more obvious what each piece of code was </w:t>
+      </w:r>
+      <w:r>
+        <w:t>doing</w:t>
+      </w:r>
+      <w:r>
+        <w:t>.</w:t>
+      </w:r>
+    </w:p>
+    <w:p>
+      <w:pPr>
+        <w:spacing w:after="0" w:line="240" w:lineRule="auto"/>
+      </w:pPr>
+    </w:p>
+    <w:p>
+      <w:pPr>
+        <w:spacing w:line="240" w:lineRule="auto"/>
+      </w:pPr>
+      <w:r>
+        <w:t xml:space="preserve">When creating </w:t>
+      </w:r>
+      <w:proofErr w:type="spellStart"/>
+      <w:r>
+        <w:t>Be</w:t>
+      </w:r>
+      <w:r>
+        <w:t>nchmark.go</w:t>
+      </w:r>
+      <w:proofErr w:type="spellEnd"/>
+      <w:r>
+        <w:t xml:space="preserve"> </w:t>
+      </w:r>
+      <w:r>
+        <w:t>We</w:t>
+      </w:r>
+      <w:r>
+        <w:t xml:space="preserve"> had originally written out the benchmark logic on my own. The code for running the benchmark and determining what operations, how many operations, and how many clients were done. However, </w:t>
+      </w:r>
+      <w:r>
+        <w:t>we</w:t>
+      </w:r>
+      <w:r>
+        <w:t xml:space="preserve"> realized that my solution was not running the clients concurrently and clients had to wait for each other in a for loop before sending more requests. So, </w:t>
+      </w:r>
+      <w:r>
+        <w:t>we</w:t>
+      </w:r>
+      <w:r>
+        <w:t xml:space="preserve"> prompted Claude Sonnet 4.5 via GitHub Copilot to modify my </w:t>
+      </w:r>
+      <w:proofErr w:type="spellStart"/>
+      <w:r>
+        <w:t>B</w:t>
+      </w:r>
+      <w:r>
+        <w:t>enchmark.go</w:t>
+      </w:r>
+      <w:proofErr w:type="spellEnd"/>
+      <w:r>
+        <w:t xml:space="preserve"> “</w:t>
+      </w:r>
+      <w:r>
+        <w:t xml:space="preserve">Using channels, there should always be </w:t>
+      </w:r>
+      <w:r>
+        <w:t>client’s</w:t>
+      </w:r>
+      <w:r>
+        <w:t xml:space="preserve"> number of clients running concurrently making requests. This section of the code should record the time before starting a client, and have the client make a request. When the client is done it puts its result in a channel which the main thread has been waiting for and then gets the current time and calculates the RTT for that operation which is logged in the csv file</w:t>
+      </w:r>
+      <w:r>
+        <w:t xml:space="preserve">”. The edits made changed what </w:t>
+      </w:r>
+      <w:r>
+        <w:t>we</w:t>
+      </w:r>
+      <w:r>
+        <w:t xml:space="preserve"> had already to start clients concurrently using a </w:t>
+      </w:r>
+      <w:proofErr w:type="spellStart"/>
+      <w:r>
+        <w:t>waitgroup</w:t>
+      </w:r>
+      <w:proofErr w:type="spellEnd"/>
+      <w:r>
+        <w:t xml:space="preserve"> as well as saving logging in memory before writing to a csv. Most of my code was worked in or </w:t>
+      </w:r>
+      <w:r>
+        <w:t>we</w:t>
+      </w:r>
+      <w:r>
+        <w:t xml:space="preserve"> moved it to </w:t>
+      </w:r>
+      <w:proofErr w:type="spellStart"/>
+      <w:r>
+        <w:t>getURL</w:t>
+      </w:r>
+      <w:proofErr w:type="spellEnd"/>
+      <w:r>
+        <w:t xml:space="preserve"> which determined what operation to send. </w:t>
+      </w:r>
+      <w:r>
+        <w:t>we</w:t>
+      </w:r>
+      <w:r>
+        <w:t xml:space="preserve"> checked over this </w:t>
+      </w:r>
+      <w:r>
+        <w:lastRenderedPageBreak/>
+        <w:t>code by running the benchmark locally and ensuring the logs made sense. As well as comparing it to the goroutine use we had implemented in project 0. There was one issue that Claude messed up and was only making http.</w:t>
+      </w:r>
+      <w:r>
+        <w:t xml:space="preserve"> </w:t>
+      </w:r>
       <w:proofErr w:type="gramStart"/>
       <w:r>
-        <w:t>a majority of</w:t>
+        <w:t>Get</w:t>
       </w:r>
       <w:proofErr w:type="gramEnd"/>
       <w:r>
-        <w:t xml:space="preserve"> the work for us. Writing our own comments and prompting Claude to do so also helped when debugging and making changes so it was more obvious what each piece of code was </w:t>
-      </w:r>
-      <w:proofErr w:type="gramStart"/>
-      <w:r>
-        <w:t>actually doing</w:t>
-      </w:r>
-      <w:proofErr w:type="gramEnd"/>
-      <w:r>
-        <w:t>.</w:t>
-      </w:r>
-    </w:p>
-    <w:p>
-      <w:pPr>
-        <w:spacing w:after="0" w:line="240" w:lineRule="auto"/>
-      </w:pPr>
-    </w:p>
-    <w:p>
-      <w:pPr>
-        <w:ind w:firstLine="720"/>
-      </w:pPr>
-      <w:r>
-        <w:t xml:space="preserve">When creating </w:t>
-      </w:r>
-      <w:proofErr w:type="spellStart"/>
-      <w:proofErr w:type="gramStart"/>
-      <w:r>
-        <w:t>benchmark.go</w:t>
-      </w:r>
-      <w:proofErr w:type="spellEnd"/>
-      <w:proofErr w:type="gramEnd"/>
-      <w:r>
-        <w:t xml:space="preserve"> I had originally written out the benchmark logic on my own. The code for running the benchmark and determining what operations, how many operations, and how many clients were done. However, I realized that my solution was not running the clients concurrently and clients had to wait for each other in a for loop before sending more requests. So, I prompted Claude Sonnet 4.5 via GitHub Copilot to modify my </w:t>
-      </w:r>
-      <w:proofErr w:type="spellStart"/>
-      <w:proofErr w:type="gramStart"/>
-      <w:r>
-        <w:t>benchmark.go</w:t>
-      </w:r>
-      <w:proofErr w:type="spellEnd"/>
-      <w:proofErr w:type="gramEnd"/>
-      <w:r>
-        <w:t xml:space="preserve"> “</w:t>
-      </w:r>
-      <w:r>
-        <w:t xml:space="preserve">Using channels, there should always be </w:t>
-      </w:r>
-      <w:proofErr w:type="gramStart"/>
-      <w:r>
-        <w:t>clients</w:t>
-      </w:r>
-      <w:proofErr w:type="gramEnd"/>
-      <w:r>
-        <w:t xml:space="preserve"> number of clients running concurrently making requests. This section of the code should record the time before starting a client, and have the client make a request. When the client is done it puts its result in a channel which the main thread has been waiting for and then gets the current time and calculates the RTT for that operation which is logged in the csv file</w:t>
-      </w:r>
-      <w:r>
-        <w:t xml:space="preserve">”. The edits made changed what I had already to start clients concurrently using a </w:t>
-      </w:r>
-      <w:proofErr w:type="spellStart"/>
-      <w:r>
-        <w:t>waitgroup</w:t>
-      </w:r>
-      <w:proofErr w:type="spellEnd"/>
-      <w:r>
-        <w:t xml:space="preserve"> as well as </w:t>
-      </w:r>
-      <w:r>
-        <w:lastRenderedPageBreak/>
-        <w:t xml:space="preserve">saving logging in memory before writing to a csv. Most of my code was worked in or I moved it to </w:t>
-      </w:r>
-      <w:proofErr w:type="spellStart"/>
-      <w:r>
-        <w:t>getURL</w:t>
-      </w:r>
-      <w:proofErr w:type="spellEnd"/>
-      <w:r>
-        <w:t xml:space="preserve"> which determined what operation to send. I checked over this code by running the benchmark locally and ensuring the logs made sense. As well as comparing it to the goroutine use we had implemented in project 0. There was one issue that Claude messed up and was only making </w:t>
-      </w:r>
-      <w:proofErr w:type="spellStart"/>
-      <w:proofErr w:type="gramStart"/>
-      <w:r>
-        <w:t>http.Get</w:t>
-      </w:r>
-      <w:proofErr w:type="spellEnd"/>
-      <w:proofErr w:type="gramEnd"/>
-      <w:r>
-        <w:t xml:space="preserve"> requests so I made a simple change to ensure writes used post and reads used get. </w:t>
+        <w:t xml:space="preserve"> requests so </w:t>
+      </w:r>
+      <w:r>
+        <w:t>we</w:t>
+      </w:r>
+      <w:r>
+        <w:t xml:space="preserve"> made a simple change to ensure writes used post and reads used get. </w:t>
       </w:r>
     </w:p>
     <w:p>

</xml_diff>